<commit_message>
Add completed SRS and Powerpoint documents onto Github
</commit_message>
<xml_diff>
--- a/SRSdocument.docx
+++ b/SRSdocument.docx
@@ -735,6 +735,7 @@
           <w:tab w:val="left" w:pos="3240"/>
           <w:tab w:val="left" w:pos="3600"/>
         </w:tabs>
+        <w:jc w:val="both"/>
         <w:rPr>
           <w:rFonts w:cs="Helvetica"/>
           <w:szCs w:val="20"/>
@@ -838,11 +839,77 @@
         </w:rPr>
         <w:tab/>
       </w:r>
-      <w:r>
+    </w:p>
+    <w:p>
+      <w:pPr>
+        <w:tabs>
+          <w:tab w:val="left" w:pos="360"/>
+          <w:tab w:val="left" w:pos="720"/>
+          <w:tab w:val="left" w:pos="1080"/>
+          <w:tab w:val="left" w:pos="1440"/>
+          <w:tab w:val="left" w:pos="1800"/>
+          <w:tab w:val="left" w:pos="2160"/>
+          <w:tab w:val="left" w:pos="2520"/>
+          <w:tab w:val="left" w:pos="2880"/>
+          <w:tab w:val="left" w:pos="3240"/>
+          <w:tab w:val="left" w:pos="3600"/>
+        </w:tabs>
         <w:rPr>
           <w:rFonts w:cs="Helvetica"/>
           <w:szCs w:val="20"/>
         </w:rPr>
+      </w:pPr>
+      <w:r>
+        <w:rPr>
+          <w:rFonts w:cs="Helvetica"/>
+          <w:szCs w:val="20"/>
+        </w:rPr>
+        <w:t>Introduction</w:t>
+      </w:r>
+    </w:p>
+    <w:p>
+      <w:pPr>
+        <w:pStyle w:val="ListParagraph"/>
+        <w:numPr>
+          <w:ilvl w:val="0"/>
+          <w:numId w:val="22"/>
+        </w:numPr>
+        <w:tabs>
+          <w:tab w:val="left" w:pos="360"/>
+          <w:tab w:val="left" w:pos="720"/>
+          <w:tab w:val="left" w:pos="1080"/>
+          <w:tab w:val="left" w:pos="1440"/>
+          <w:tab w:val="left" w:pos="1800"/>
+          <w:tab w:val="left" w:pos="2160"/>
+          <w:tab w:val="left" w:pos="2520"/>
+          <w:tab w:val="left" w:pos="2880"/>
+          <w:tab w:val="left" w:pos="3240"/>
+          <w:tab w:val="left" w:pos="3600"/>
+        </w:tabs>
+        <w:rPr>
+          <w:rFonts w:cs="Helvetica"/>
+          <w:szCs w:val="20"/>
+        </w:rPr>
+      </w:pPr>
+      <w:r>
+        <w:rPr>
+          <w:rFonts w:cs="Helvetica"/>
+          <w:szCs w:val="20"/>
+        </w:rPr>
+        <w:t xml:space="preserve">Product </w:t>
+      </w:r>
+      <w:r>
+        <w:rPr>
+          <w:rFonts w:cs="Helvetica"/>
+          <w:szCs w:val="20"/>
+        </w:rPr>
+        <w:t xml:space="preserve">    </w:t>
+      </w:r>
+      <w:r>
+        <w:rPr>
+          <w:rFonts w:cs="Helvetica"/>
+          <w:szCs w:val="20"/>
+        </w:rPr>
         <w:tab/>
       </w:r>
       <w:r>
@@ -852,27 +919,1016 @@
         </w:rPr>
         <w:tab/>
       </w:r>
-    </w:p>
-    <w:p>
-      <w:pPr>
-        <w:tabs>
-          <w:tab w:val="left" w:pos="360"/>
-          <w:tab w:val="left" w:pos="720"/>
-          <w:tab w:val="left" w:pos="1080"/>
-          <w:tab w:val="left" w:pos="1440"/>
-          <w:tab w:val="left" w:pos="1800"/>
-          <w:tab w:val="left" w:pos="2160"/>
-          <w:tab w:val="left" w:pos="2520"/>
-          <w:tab w:val="left" w:pos="2880"/>
-          <w:tab w:val="left" w:pos="3240"/>
-          <w:tab w:val="left" w:pos="3600"/>
+      <w:r>
+        <w:rPr>
+          <w:rFonts w:cs="Helvetica"/>
+          <w:szCs w:val="20"/>
+        </w:rPr>
+        <w:tab/>
+      </w:r>
+      <w:r>
+        <w:rPr>
+          <w:rFonts w:cs="Helvetica"/>
+          <w:szCs w:val="20"/>
+        </w:rPr>
+        <w:tab/>
+      </w:r>
+      <w:r>
+        <w:rPr>
+          <w:rFonts w:cs="Helvetica"/>
+          <w:szCs w:val="20"/>
+        </w:rPr>
+        <w:tab/>
+      </w:r>
+      <w:r>
+        <w:rPr>
+          <w:rFonts w:cs="Helvetica"/>
+          <w:szCs w:val="20"/>
+        </w:rPr>
+        <w:tab/>
+      </w:r>
+      <w:r>
+        <w:rPr>
+          <w:rFonts w:cs="Helvetica"/>
+          <w:szCs w:val="20"/>
+        </w:rPr>
+        <w:tab/>
+      </w:r>
+      <w:r>
+        <w:rPr>
+          <w:rFonts w:cs="Helvetica"/>
+          <w:szCs w:val="20"/>
+        </w:rPr>
+        <w:tab/>
+      </w:r>
+      <w:r>
+        <w:rPr>
+          <w:rFonts w:cs="Helvetica"/>
+          <w:szCs w:val="20"/>
+        </w:rPr>
+        <w:tab/>
+      </w:r>
+      <w:r>
+        <w:rPr>
+          <w:rFonts w:cs="Helvetica"/>
+          <w:szCs w:val="20"/>
+        </w:rPr>
+        <w:tab/>
+      </w:r>
+      <w:r>
+        <w:rPr>
+          <w:rFonts w:cs="Helvetica"/>
+          <w:szCs w:val="20"/>
+        </w:rPr>
+        <w:tab/>
+      </w:r>
+      <w:r>
+        <w:rPr>
+          <w:rFonts w:cs="Helvetica"/>
+          <w:szCs w:val="20"/>
+        </w:rPr>
+        <w:tab/>
+        <w:t xml:space="preserve">Pg.3 </w:t>
+      </w:r>
+    </w:p>
+    <w:p>
+      <w:pPr>
+        <w:pStyle w:val="ListParagraph"/>
+        <w:numPr>
+          <w:ilvl w:val="0"/>
+          <w:numId w:val="22"/>
+        </w:numPr>
+        <w:tabs>
+          <w:tab w:val="left" w:pos="360"/>
+          <w:tab w:val="left" w:pos="720"/>
+          <w:tab w:val="left" w:pos="1080"/>
+          <w:tab w:val="left" w:pos="1440"/>
+          <w:tab w:val="left" w:pos="1800"/>
+          <w:tab w:val="left" w:pos="2160"/>
+          <w:tab w:val="left" w:pos="2520"/>
+          <w:tab w:val="left" w:pos="2880"/>
+          <w:tab w:val="left" w:pos="3240"/>
+          <w:tab w:val="left" w:pos="3600"/>
+        </w:tabs>
+        <w:rPr>
+          <w:rFonts w:cs="Helvetica"/>
+          <w:szCs w:val="20"/>
+        </w:rPr>
+      </w:pPr>
+      <w:r>
+        <w:rPr>
+          <w:rFonts w:cs="Helvetica"/>
+          <w:szCs w:val="20"/>
+        </w:rPr>
+        <w:t xml:space="preserve">Scope </w:t>
+      </w:r>
+      <w:r>
+        <w:rPr>
+          <w:rFonts w:cs="Helvetica"/>
+          <w:szCs w:val="20"/>
+        </w:rPr>
+        <w:tab/>
+      </w:r>
+      <w:r>
+        <w:rPr>
+          <w:rFonts w:cs="Helvetica"/>
+          <w:szCs w:val="20"/>
+        </w:rPr>
+        <w:tab/>
+      </w:r>
+      <w:r>
+        <w:rPr>
+          <w:rFonts w:cs="Helvetica"/>
+          <w:szCs w:val="20"/>
+        </w:rPr>
+        <w:tab/>
+      </w:r>
+      <w:r>
+        <w:rPr>
+          <w:rFonts w:cs="Helvetica"/>
+          <w:szCs w:val="20"/>
+        </w:rPr>
+        <w:tab/>
+      </w:r>
+      <w:r>
+        <w:rPr>
+          <w:rFonts w:cs="Helvetica"/>
+          <w:szCs w:val="20"/>
+        </w:rPr>
+        <w:tab/>
+      </w:r>
+      <w:r>
+        <w:rPr>
+          <w:rFonts w:cs="Helvetica"/>
+          <w:szCs w:val="20"/>
+        </w:rPr>
+        <w:tab/>
+      </w:r>
+      <w:r>
+        <w:rPr>
+          <w:rFonts w:cs="Helvetica"/>
+          <w:szCs w:val="20"/>
+        </w:rPr>
+        <w:tab/>
+      </w:r>
+      <w:r>
+        <w:rPr>
+          <w:rFonts w:cs="Helvetica"/>
+          <w:szCs w:val="20"/>
+        </w:rPr>
+        <w:tab/>
+      </w:r>
+      <w:r>
+        <w:rPr>
+          <w:rFonts w:cs="Helvetica"/>
+          <w:szCs w:val="20"/>
+        </w:rPr>
+        <w:tab/>
+      </w:r>
+      <w:r>
+        <w:rPr>
+          <w:rFonts w:cs="Helvetica"/>
+          <w:szCs w:val="20"/>
+        </w:rPr>
+        <w:tab/>
+      </w:r>
+      <w:r>
+        <w:rPr>
+          <w:rFonts w:cs="Helvetica"/>
+          <w:szCs w:val="20"/>
+        </w:rPr>
+        <w:tab/>
+      </w:r>
+      <w:r>
+        <w:rPr>
+          <w:rFonts w:cs="Helvetica"/>
+          <w:szCs w:val="20"/>
+        </w:rPr>
+        <w:tab/>
+      </w:r>
+      <w:r>
+        <w:rPr>
+          <w:rFonts w:cs="Helvetica"/>
+          <w:szCs w:val="20"/>
+        </w:rPr>
+        <w:tab/>
+        <w:t>Pg.3</w:t>
+      </w:r>
+    </w:p>
+    <w:p>
+      <w:pPr>
+        <w:pStyle w:val="ListParagraph"/>
+        <w:numPr>
+          <w:ilvl w:val="0"/>
+          <w:numId w:val="22"/>
+        </w:numPr>
+        <w:tabs>
+          <w:tab w:val="left" w:pos="360"/>
+          <w:tab w:val="left" w:pos="720"/>
+          <w:tab w:val="left" w:pos="1080"/>
+          <w:tab w:val="left" w:pos="1440"/>
+          <w:tab w:val="left" w:pos="1800"/>
+          <w:tab w:val="left" w:pos="2160"/>
+          <w:tab w:val="left" w:pos="2520"/>
+          <w:tab w:val="left" w:pos="2880"/>
+          <w:tab w:val="left" w:pos="3240"/>
+          <w:tab w:val="left" w:pos="3600"/>
+        </w:tabs>
+        <w:rPr>
+          <w:rFonts w:cs="Helvetica"/>
+          <w:szCs w:val="20"/>
+        </w:rPr>
+      </w:pPr>
+      <w:r>
+        <w:rPr>
+          <w:rFonts w:cs="Helvetica"/>
+          <w:szCs w:val="20"/>
+        </w:rPr>
+        <w:t xml:space="preserve">Context background </w:t>
+      </w:r>
+      <w:r>
+        <w:rPr>
+          <w:rFonts w:cs="Helvetica"/>
+          <w:szCs w:val="20"/>
+        </w:rPr>
+        <w:t>(DFD Level 0)</w:t>
+      </w:r>
+      <w:r>
+        <w:rPr>
+          <w:rFonts w:cs="Helvetica"/>
+          <w:szCs w:val="20"/>
+        </w:rPr>
+        <w:tab/>
+      </w:r>
+      <w:r>
+        <w:rPr>
+          <w:rFonts w:cs="Helvetica"/>
+          <w:szCs w:val="20"/>
+        </w:rPr>
+        <w:tab/>
+      </w:r>
+      <w:r>
+        <w:rPr>
+          <w:rFonts w:cs="Helvetica"/>
+          <w:szCs w:val="20"/>
+        </w:rPr>
+        <w:tab/>
+      </w:r>
+      <w:r>
+        <w:rPr>
+          <w:rFonts w:cs="Helvetica"/>
+          <w:szCs w:val="20"/>
+        </w:rPr>
+        <w:tab/>
+      </w:r>
+      <w:r>
+        <w:rPr>
+          <w:rFonts w:cs="Helvetica"/>
+          <w:szCs w:val="20"/>
+        </w:rPr>
+        <w:tab/>
+      </w:r>
+      <w:r>
+        <w:rPr>
+          <w:rFonts w:cs="Helvetica"/>
+          <w:szCs w:val="20"/>
+        </w:rPr>
+        <w:tab/>
+      </w:r>
+      <w:r>
+        <w:rPr>
+          <w:rFonts w:cs="Helvetica"/>
+          <w:szCs w:val="20"/>
+        </w:rPr>
+        <w:t>Pg.4</w:t>
+      </w:r>
+    </w:p>
+    <w:p>
+      <w:pPr>
+        <w:pStyle w:val="ListParagraph"/>
+        <w:numPr>
+          <w:ilvl w:val="0"/>
+          <w:numId w:val="22"/>
+        </w:numPr>
+        <w:tabs>
+          <w:tab w:val="left" w:pos="360"/>
+          <w:tab w:val="left" w:pos="720"/>
+          <w:tab w:val="left" w:pos="1080"/>
+          <w:tab w:val="left" w:pos="1440"/>
+          <w:tab w:val="left" w:pos="1800"/>
+          <w:tab w:val="left" w:pos="2160"/>
+          <w:tab w:val="left" w:pos="2520"/>
+          <w:tab w:val="left" w:pos="2880"/>
+          <w:tab w:val="left" w:pos="3240"/>
+          <w:tab w:val="left" w:pos="3600"/>
+        </w:tabs>
+        <w:rPr>
+          <w:rFonts w:cs="Helvetica"/>
+          <w:szCs w:val="20"/>
+        </w:rPr>
+      </w:pPr>
+      <w:r>
+        <w:rPr>
+          <w:rFonts w:cs="Helvetica"/>
+          <w:szCs w:val="20"/>
+        </w:rPr>
+        <w:t xml:space="preserve">Project name architecture </w:t>
+      </w:r>
+      <w:r>
+        <w:rPr>
+          <w:rFonts w:cs="Helvetica"/>
+          <w:szCs w:val="20"/>
+        </w:rPr>
+        <w:tab/>
+      </w:r>
+      <w:r>
+        <w:rPr>
+          <w:rFonts w:cs="Helvetica"/>
+          <w:szCs w:val="20"/>
+        </w:rPr>
+        <w:tab/>
+      </w:r>
+      <w:r>
+        <w:rPr>
+          <w:rFonts w:cs="Helvetica"/>
+          <w:szCs w:val="20"/>
+        </w:rPr>
+        <w:tab/>
+      </w:r>
+      <w:r>
+        <w:rPr>
+          <w:rFonts w:cs="Helvetica"/>
+          <w:szCs w:val="20"/>
+        </w:rPr>
+        <w:tab/>
+      </w:r>
+      <w:r>
+        <w:rPr>
+          <w:rFonts w:cs="Helvetica"/>
+          <w:szCs w:val="20"/>
+        </w:rPr>
+        <w:tab/>
+      </w:r>
+      <w:r>
+        <w:rPr>
+          <w:rFonts w:cs="Helvetica"/>
+          <w:szCs w:val="20"/>
+        </w:rPr>
+        <w:tab/>
+      </w:r>
+      <w:r>
+        <w:rPr>
+          <w:rFonts w:cs="Helvetica"/>
+          <w:szCs w:val="20"/>
+        </w:rPr>
+        <w:tab/>
+      </w:r>
+      <w:r>
+        <w:rPr>
+          <w:rFonts w:cs="Helvetica"/>
+          <w:szCs w:val="20"/>
+        </w:rPr>
+        <w:tab/>
+        <w:t>Pg.4</w:t>
+      </w:r>
+    </w:p>
+    <w:p>
+      <w:pPr>
+        <w:pStyle w:val="ListParagraph"/>
+        <w:numPr>
+          <w:ilvl w:val="0"/>
+          <w:numId w:val="22"/>
+        </w:numPr>
+        <w:rPr>
+          <w:rFonts w:cs="Helvetica"/>
+          <w:szCs w:val="20"/>
+        </w:rPr>
+      </w:pPr>
+      <w:r>
+        <w:rPr>
+          <w:rFonts w:cs="Helvetica"/>
+          <w:szCs w:val="20"/>
+        </w:rPr>
+        <w:t>Description</w:t>
+      </w:r>
+      <w:r>
+        <w:t xml:space="preserve"> </w:t>
+      </w:r>
+      <w:r>
+        <w:rPr>
+          <w:rFonts w:cs="Helvetica"/>
+          <w:szCs w:val="20"/>
+        </w:rPr>
+        <w:t>and Major Functions of SOLVEDOKU</w:t>
+      </w:r>
+      <w:r>
+        <w:rPr>
+          <w:rFonts w:cs="Helvetica"/>
+          <w:szCs w:val="20"/>
+        </w:rPr>
+        <w:tab/>
+      </w:r>
+      <w:r>
+        <w:rPr>
+          <w:rFonts w:cs="Helvetica"/>
+          <w:szCs w:val="20"/>
+        </w:rPr>
+        <w:tab/>
+      </w:r>
+      <w:r>
+        <w:rPr>
+          <w:rFonts w:cs="Helvetica"/>
+          <w:szCs w:val="20"/>
+        </w:rPr>
+        <w:tab/>
+      </w:r>
+      <w:r>
+        <w:rPr>
+          <w:rFonts w:cs="Helvetica"/>
+          <w:szCs w:val="20"/>
+        </w:rPr>
+        <w:tab/>
+      </w:r>
+      <w:r>
+        <w:rPr>
+          <w:rFonts w:cs="Helvetica"/>
+          <w:szCs w:val="20"/>
+        </w:rPr>
+        <w:tab/>
+        <w:t>Pg.4</w:t>
+      </w:r>
+    </w:p>
+    <w:p>
+      <w:pPr>
+        <w:pStyle w:val="ListParagraph"/>
+        <w:numPr>
+          <w:ilvl w:val="0"/>
+          <w:numId w:val="22"/>
+        </w:numPr>
+        <w:tabs>
+          <w:tab w:val="left" w:pos="360"/>
+          <w:tab w:val="left" w:pos="720"/>
+          <w:tab w:val="left" w:pos="1080"/>
+          <w:tab w:val="left" w:pos="1440"/>
+          <w:tab w:val="left" w:pos="1800"/>
+          <w:tab w:val="left" w:pos="2160"/>
+          <w:tab w:val="left" w:pos="2520"/>
+          <w:tab w:val="left" w:pos="2880"/>
+          <w:tab w:val="left" w:pos="3240"/>
+          <w:tab w:val="left" w:pos="3600"/>
+        </w:tabs>
+        <w:rPr>
+          <w:rFonts w:cs="Helvetica"/>
+          <w:szCs w:val="20"/>
+        </w:rPr>
+      </w:pPr>
+      <w:r>
+        <w:rPr>
+          <w:rFonts w:cs="Helvetica"/>
+          <w:szCs w:val="20"/>
+        </w:rPr>
+        <w:t xml:space="preserve"> </w:t>
+      </w:r>
+      <w:r>
+        <w:rPr>
+          <w:rFonts w:cs="Helvetica"/>
+          <w:szCs w:val="20"/>
+        </w:rPr>
+        <w:t>Hardware and Software Considerations</w:t>
+      </w:r>
+      <w:r>
+        <w:rPr>
+          <w:rFonts w:cs="Helvetica"/>
+          <w:szCs w:val="20"/>
+        </w:rPr>
+        <w:tab/>
+      </w:r>
+      <w:r>
+        <w:rPr>
+          <w:rFonts w:cs="Helvetica"/>
+          <w:szCs w:val="20"/>
+        </w:rPr>
+        <w:tab/>
+      </w:r>
+      <w:r>
+        <w:rPr>
+          <w:rFonts w:cs="Helvetica"/>
+          <w:szCs w:val="20"/>
+        </w:rPr>
+        <w:tab/>
+      </w:r>
+      <w:r>
+        <w:rPr>
+          <w:rFonts w:cs="Helvetica"/>
+          <w:szCs w:val="20"/>
+        </w:rPr>
+        <w:tab/>
+      </w:r>
+      <w:r>
+        <w:rPr>
+          <w:rFonts w:cs="Helvetica"/>
+          <w:szCs w:val="20"/>
+        </w:rPr>
+        <w:tab/>
+      </w:r>
+      <w:r>
+        <w:rPr>
+          <w:rFonts w:cs="Helvetica"/>
+          <w:szCs w:val="20"/>
+        </w:rPr>
+        <w:tab/>
+        <w:t xml:space="preserve">Pg.4 </w:t>
+      </w:r>
+    </w:p>
+    <w:p>
+      <w:pPr>
+        <w:pStyle w:val="ListParagraph"/>
+        <w:numPr>
+          <w:ilvl w:val="0"/>
+          <w:numId w:val="22"/>
+        </w:numPr>
+        <w:tabs>
+          <w:tab w:val="left" w:pos="360"/>
+          <w:tab w:val="left" w:pos="720"/>
+          <w:tab w:val="left" w:pos="1080"/>
+          <w:tab w:val="left" w:pos="1440"/>
+          <w:tab w:val="left" w:pos="1800"/>
+          <w:tab w:val="left" w:pos="2160"/>
+          <w:tab w:val="left" w:pos="2520"/>
+          <w:tab w:val="left" w:pos="2880"/>
+          <w:tab w:val="left" w:pos="3240"/>
+          <w:tab w:val="left" w:pos="3600"/>
+        </w:tabs>
+        <w:rPr>
+          <w:rFonts w:cs="Helvetica"/>
+          <w:szCs w:val="20"/>
+        </w:rPr>
+      </w:pPr>
+      <w:r>
+        <w:rPr>
+          <w:rFonts w:cs="Helvetica"/>
+          <w:szCs w:val="20"/>
+        </w:rPr>
+        <w:t xml:space="preserve">References </w:t>
+      </w:r>
+      <w:r>
+        <w:rPr>
+          <w:rFonts w:cs="Helvetica"/>
+          <w:szCs w:val="20"/>
+        </w:rPr>
+        <w:tab/>
+      </w:r>
+      <w:r>
+        <w:rPr>
+          <w:rFonts w:cs="Helvetica"/>
+          <w:szCs w:val="20"/>
+        </w:rPr>
+        <w:tab/>
+      </w:r>
+      <w:r>
+        <w:rPr>
+          <w:rFonts w:cs="Helvetica"/>
+          <w:szCs w:val="20"/>
+        </w:rPr>
+        <w:tab/>
+      </w:r>
+      <w:r>
+        <w:rPr>
+          <w:rFonts w:cs="Helvetica"/>
+          <w:szCs w:val="20"/>
+        </w:rPr>
+        <w:tab/>
+      </w:r>
+      <w:r>
+        <w:rPr>
+          <w:rFonts w:cs="Helvetica"/>
+          <w:szCs w:val="20"/>
+        </w:rPr>
+        <w:tab/>
+      </w:r>
+      <w:r>
+        <w:rPr>
+          <w:rFonts w:cs="Helvetica"/>
+          <w:szCs w:val="20"/>
+        </w:rPr>
+        <w:tab/>
+      </w:r>
+      <w:r>
+        <w:rPr>
+          <w:rFonts w:cs="Helvetica"/>
+          <w:szCs w:val="20"/>
+        </w:rPr>
+        <w:tab/>
+      </w:r>
+      <w:r>
+        <w:rPr>
+          <w:rFonts w:cs="Helvetica"/>
+          <w:szCs w:val="20"/>
+        </w:rPr>
+        <w:tab/>
+      </w:r>
+      <w:r>
+        <w:rPr>
+          <w:rFonts w:cs="Helvetica"/>
+          <w:szCs w:val="20"/>
+        </w:rPr>
+        <w:tab/>
+      </w:r>
+      <w:r>
+        <w:rPr>
+          <w:rFonts w:cs="Helvetica"/>
+          <w:szCs w:val="20"/>
+        </w:rPr>
+        <w:tab/>
+      </w:r>
+      <w:r>
+        <w:rPr>
+          <w:rFonts w:cs="Helvetica"/>
+          <w:szCs w:val="20"/>
+        </w:rPr>
+        <w:tab/>
+      </w:r>
+      <w:r>
+        <w:rPr>
+          <w:rFonts w:cs="Helvetica"/>
+          <w:szCs w:val="20"/>
+        </w:rPr>
+        <w:tab/>
+        <w:t>Pg.5</w:t>
+      </w:r>
+    </w:p>
+    <w:p>
+      <w:pPr>
+        <w:tabs>
+          <w:tab w:val="left" w:pos="360"/>
+          <w:tab w:val="left" w:pos="720"/>
+          <w:tab w:val="left" w:pos="1080"/>
           <w:tab w:val="left" w:pos="7920"/>
         </w:tabs>
-        <w:jc w:val="center"/>
-        <w:rPr>
-          <w:rFonts w:cs="Helvetica"/>
+        <w:rPr>
+          <w:rFonts w:ascii="Helvetica" w:hAnsi="Helvetica" w:cs="Helvetica"/>
           <w:bCs/>
-          <w:u w:val="single"/>
+        </w:rPr>
+      </w:pPr>
+      <w:r>
+        <w:rPr>
+          <w:rFonts w:ascii="Helvetica" w:hAnsi="Helvetica" w:cs="Helvetica"/>
+          <w:bCs/>
+        </w:rPr>
+        <w:t xml:space="preserve">Detailed Functional Description of SOLVEDOKU </w:t>
+      </w:r>
+    </w:p>
+    <w:p>
+      <w:pPr>
+        <w:pStyle w:val="ListParagraph"/>
+        <w:numPr>
+          <w:ilvl w:val="0"/>
+          <w:numId w:val="23"/>
+        </w:numPr>
+        <w:tabs>
+          <w:tab w:val="left" w:pos="360"/>
+          <w:tab w:val="left" w:pos="720"/>
+          <w:tab w:val="left" w:pos="1080"/>
+          <w:tab w:val="left" w:pos="7920"/>
+        </w:tabs>
+        <w:rPr>
+          <w:rFonts w:ascii="Helvetica" w:hAnsi="Helvetica" w:cs="Helvetica"/>
+          <w:bCs/>
+        </w:rPr>
+      </w:pPr>
+      <w:r>
+        <w:rPr>
+          <w:rFonts w:ascii="Helvetica" w:hAnsi="Helvetica" w:cs="Helvetica"/>
+          <w:bCs/>
+        </w:rPr>
+        <w:t>Detailed SOLVEDOKU Functional Description</w:t>
+      </w:r>
+      <w:r>
+        <w:rPr>
+          <w:rFonts w:ascii="Helvetica" w:hAnsi="Helvetica" w:cs="Helvetica"/>
+          <w:bCs/>
+        </w:rPr>
+        <w:t>.                                     Pg.5,6,7</w:t>
+      </w:r>
+    </w:p>
+    <w:p>
+      <w:pPr>
+        <w:pStyle w:val="ListParagraph"/>
+        <w:numPr>
+          <w:ilvl w:val="0"/>
+          <w:numId w:val="23"/>
+        </w:numPr>
+        <w:tabs>
+          <w:tab w:val="left" w:pos="360"/>
+          <w:tab w:val="left" w:pos="720"/>
+          <w:tab w:val="left" w:pos="1080"/>
+          <w:tab w:val="left" w:pos="7920"/>
+        </w:tabs>
+        <w:rPr>
+          <w:rFonts w:ascii="Helvetica" w:hAnsi="Helvetica" w:cs="Helvetica"/>
+          <w:bCs/>
+        </w:rPr>
+      </w:pPr>
+      <w:r>
+        <w:rPr>
+          <w:rFonts w:ascii="Helvetica" w:hAnsi="Helvetica" w:cs="Helvetica"/>
+          <w:bCs/>
+        </w:rPr>
+        <w:t>Level 1 DFD                                                                                           Pg.5,6,7</w:t>
+      </w:r>
+    </w:p>
+    <w:p>
+      <w:pPr>
+        <w:pStyle w:val="ListParagraph"/>
+        <w:tabs>
+          <w:tab w:val="left" w:pos="360"/>
+          <w:tab w:val="left" w:pos="720"/>
+          <w:tab w:val="left" w:pos="1080"/>
+          <w:tab w:val="left" w:pos="7920"/>
+        </w:tabs>
+        <w:rPr>
+          <w:rFonts w:ascii="Helvetica" w:hAnsi="Helvetica" w:cs="Helvetica"/>
+          <w:bCs/>
+        </w:rPr>
+      </w:pPr>
+    </w:p>
+    <w:p>
+      <w:pPr>
+        <w:pStyle w:val="ListParagraph"/>
+        <w:tabs>
+          <w:tab w:val="left" w:pos="360"/>
+          <w:tab w:val="left" w:pos="720"/>
+          <w:tab w:val="left" w:pos="1080"/>
+          <w:tab w:val="left" w:pos="7920"/>
+        </w:tabs>
+        <w:rPr>
+          <w:rFonts w:ascii="Helvetica" w:hAnsi="Helvetica" w:cs="Helvetica"/>
+          <w:bCs/>
+        </w:rPr>
+      </w:pPr>
+      <w:r>
+        <w:rPr>
+          <w:rFonts w:ascii="Helvetica" w:hAnsi="Helvetica" w:cs="Helvetica"/>
+          <w:bCs/>
+        </w:rPr>
+        <w:t xml:space="preserve"> </w:t>
+      </w:r>
+    </w:p>
+    <w:p>
+      <w:pPr>
+        <w:tabs>
+          <w:tab w:val="left" w:pos="360"/>
+          <w:tab w:val="left" w:pos="720"/>
+          <w:tab w:val="left" w:pos="1080"/>
+          <w:tab w:val="left" w:pos="7920"/>
+        </w:tabs>
+        <w:rPr>
+          <w:rFonts w:ascii="Helvetica" w:hAnsi="Helvetica" w:cs="Helvetica"/>
+          <w:bCs/>
+        </w:rPr>
+      </w:pPr>
+      <w:r>
+        <w:rPr>
+          <w:rFonts w:ascii="Helvetica" w:hAnsi="Helvetica" w:cs="Helvetica"/>
+          <w:bCs/>
+        </w:rPr>
+        <w:t>SOLVEDOKU Functional Requirements</w:t>
+      </w:r>
+      <w:r>
+        <w:rPr>
+          <w:rFonts w:ascii="Helvetica" w:hAnsi="Helvetica" w:cs="Helvetica"/>
+          <w:bCs/>
+        </w:rPr>
+        <w:t xml:space="preserve"> </w:t>
+      </w:r>
+      <w:r>
+        <w:rPr>
+          <w:rFonts w:ascii="Helvetica" w:hAnsi="Helvetica" w:cs="Helvetica"/>
+          <w:bCs/>
+        </w:rPr>
+        <w:tab/>
+        <w:t>Pg.8,9</w:t>
+      </w:r>
+    </w:p>
+    <w:p>
+      <w:pPr>
+        <w:tabs>
+          <w:tab w:val="left" w:pos="360"/>
+          <w:tab w:val="left" w:pos="720"/>
+          <w:tab w:val="left" w:pos="1080"/>
+          <w:tab w:val="left" w:pos="7920"/>
+        </w:tabs>
+        <w:rPr>
+          <w:rFonts w:ascii="Helvetica" w:hAnsi="Helvetica" w:cs="Helvetica"/>
+          <w:bCs/>
+        </w:rPr>
+      </w:pPr>
+    </w:p>
+    <w:p>
+      <w:pPr>
+        <w:tabs>
+          <w:tab w:val="left" w:pos="360"/>
+          <w:tab w:val="left" w:pos="720"/>
+          <w:tab w:val="left" w:pos="1080"/>
+          <w:tab w:val="left" w:pos="7920"/>
+        </w:tabs>
+        <w:rPr>
+          <w:rFonts w:ascii="Helvetica" w:hAnsi="Helvetica" w:cs="Helvetica"/>
+          <w:bCs/>
+        </w:rPr>
+      </w:pPr>
+      <w:r>
+        <w:rPr>
+          <w:rFonts w:ascii="Helvetica" w:hAnsi="Helvetica" w:cs="Helvetica"/>
+          <w:bCs/>
+        </w:rPr>
+        <w:t>SOLVEDOKU Hardware Requirements</w:t>
+      </w:r>
+      <w:r>
+        <w:rPr>
+          <w:rFonts w:ascii="Helvetica" w:hAnsi="Helvetica" w:cs="Helvetica"/>
+          <w:bCs/>
+        </w:rPr>
+        <w:t xml:space="preserve">                      </w:t>
+      </w:r>
+      <w:r>
+        <w:rPr>
+          <w:rFonts w:ascii="Helvetica" w:hAnsi="Helvetica" w:cs="Helvetica"/>
+          <w:bCs/>
+        </w:rPr>
+        <w:tab/>
+        <w:t>Pg.9</w:t>
+      </w:r>
+    </w:p>
+    <w:p>
+      <w:pPr>
+        <w:tabs>
+          <w:tab w:val="left" w:pos="360"/>
+          <w:tab w:val="left" w:pos="720"/>
+          <w:tab w:val="left" w:pos="1080"/>
+          <w:tab w:val="left" w:pos="7920"/>
+        </w:tabs>
+        <w:rPr>
+          <w:rFonts w:ascii="Helvetica" w:hAnsi="Helvetica" w:cs="Helvetica"/>
+          <w:bCs/>
+        </w:rPr>
+      </w:pPr>
+    </w:p>
+    <w:p>
+      <w:pPr>
+        <w:tabs>
+          <w:tab w:val="left" w:pos="360"/>
+          <w:tab w:val="left" w:pos="720"/>
+          <w:tab w:val="left" w:pos="1080"/>
+          <w:tab w:val="left" w:pos="7920"/>
+        </w:tabs>
+        <w:rPr>
+          <w:rFonts w:ascii="Helvetica" w:hAnsi="Helvetica" w:cs="Helvetica"/>
+          <w:bCs/>
+        </w:rPr>
+      </w:pPr>
+      <w:r>
+        <w:rPr>
+          <w:rFonts w:ascii="Helvetica" w:hAnsi="Helvetica" w:cs="Helvetica"/>
+          <w:bCs/>
+        </w:rPr>
+        <w:t xml:space="preserve">SOLVEDOKU’s </w:t>
+      </w:r>
+      <w:r>
+        <w:rPr>
+          <w:rFonts w:ascii="Helvetica" w:hAnsi="Helvetica" w:cs="Helvetica"/>
+          <w:bCs/>
+        </w:rPr>
+        <w:t xml:space="preserve">Elements of Implementation </w:t>
+      </w:r>
+    </w:p>
+    <w:p>
+      <w:pPr>
+        <w:pStyle w:val="ListParagraph"/>
+        <w:numPr>
+          <w:ilvl w:val="0"/>
+          <w:numId w:val="25"/>
+        </w:numPr>
+        <w:tabs>
+          <w:tab w:val="left" w:pos="360"/>
+          <w:tab w:val="left" w:pos="720"/>
+          <w:tab w:val="left" w:pos="1080"/>
+          <w:tab w:val="left" w:pos="7920"/>
+        </w:tabs>
+        <w:rPr>
+          <w:rFonts w:ascii="Helvetica" w:hAnsi="Helvetica" w:cs="Helvetica"/>
+          <w:bCs/>
+        </w:rPr>
+      </w:pPr>
+      <w:r>
+        <w:rPr>
+          <w:rFonts w:ascii="Helvetica" w:hAnsi="Helvetica" w:cs="Helvetica"/>
+          <w:bCs/>
+        </w:rPr>
+        <w:t xml:space="preserve">Introduction </w:t>
+      </w:r>
+      <w:r>
+        <w:rPr>
+          <w:rFonts w:ascii="Helvetica" w:hAnsi="Helvetica" w:cs="Helvetica"/>
+          <w:bCs/>
+        </w:rPr>
+        <w:tab/>
+        <w:t>Pg.10</w:t>
+      </w:r>
+    </w:p>
+    <w:p>
+      <w:pPr>
+        <w:pStyle w:val="ListParagraph"/>
+        <w:numPr>
+          <w:ilvl w:val="0"/>
+          <w:numId w:val="25"/>
+        </w:numPr>
+        <w:tabs>
+          <w:tab w:val="left" w:pos="360"/>
+          <w:tab w:val="left" w:pos="720"/>
+          <w:tab w:val="left" w:pos="1080"/>
+          <w:tab w:val="left" w:pos="7920"/>
+        </w:tabs>
+        <w:rPr>
+          <w:rFonts w:ascii="Helvetica" w:hAnsi="Helvetica" w:cs="Helvetica"/>
+          <w:bCs/>
+        </w:rPr>
+      </w:pPr>
+      <w:r>
+        <w:rPr>
+          <w:rFonts w:ascii="Helvetica" w:hAnsi="Helvetica" w:cs="Helvetica"/>
+          <w:bCs/>
+        </w:rPr>
+        <w:t xml:space="preserve">Description of Java Classes </w:t>
+      </w:r>
+      <w:r>
+        <w:rPr>
+          <w:rFonts w:ascii="Helvetica" w:hAnsi="Helvetica" w:cs="Helvetica"/>
+          <w:bCs/>
+        </w:rPr>
+        <w:tab/>
+        <w:t>Pg.10</w:t>
+      </w:r>
+    </w:p>
+    <w:p>
+      <w:pPr>
+        <w:tabs>
+          <w:tab w:val="left" w:pos="360"/>
+          <w:tab w:val="left" w:pos="720"/>
+          <w:tab w:val="left" w:pos="1080"/>
+          <w:tab w:val="left" w:pos="1440"/>
+          <w:tab w:val="left" w:pos="1800"/>
+          <w:tab w:val="left" w:pos="2160"/>
+          <w:tab w:val="left" w:pos="2520"/>
+          <w:tab w:val="left" w:pos="2880"/>
+          <w:tab w:val="left" w:pos="3240"/>
+          <w:tab w:val="left" w:pos="3600"/>
+        </w:tabs>
+        <w:rPr>
+          <w:rFonts w:cs="Helvetica"/>
+          <w:szCs w:val="20"/>
+        </w:rPr>
+      </w:pPr>
+      <w:bookmarkStart w:id="0" w:name="_GoBack"/>
+      <w:bookmarkEnd w:id="0"/>
+    </w:p>
+    <w:p>
+      <w:pPr>
+        <w:tabs>
+          <w:tab w:val="left" w:pos="360"/>
+          <w:tab w:val="left" w:pos="720"/>
+          <w:tab w:val="left" w:pos="1080"/>
+          <w:tab w:val="left" w:pos="1440"/>
+          <w:tab w:val="left" w:pos="1800"/>
+          <w:tab w:val="left" w:pos="2160"/>
+          <w:tab w:val="left" w:pos="2520"/>
+          <w:tab w:val="left" w:pos="2880"/>
+          <w:tab w:val="left" w:pos="3240"/>
+          <w:tab w:val="left" w:pos="3600"/>
+        </w:tabs>
+        <w:rPr>
+          <w:rFonts w:cs="Helvetica"/>
+          <w:szCs w:val="20"/>
+        </w:rPr>
+      </w:pPr>
+    </w:p>
+    <w:p>
+      <w:pPr>
+        <w:tabs>
+          <w:tab w:val="left" w:pos="360"/>
+          <w:tab w:val="left" w:pos="720"/>
+          <w:tab w:val="left" w:pos="1080"/>
+          <w:tab w:val="left" w:pos="1440"/>
+          <w:tab w:val="left" w:pos="1800"/>
+          <w:tab w:val="left" w:pos="2160"/>
+          <w:tab w:val="left" w:pos="2520"/>
+          <w:tab w:val="left" w:pos="2880"/>
+          <w:tab w:val="left" w:pos="3240"/>
+          <w:tab w:val="left" w:pos="3600"/>
+        </w:tabs>
+        <w:rPr>
+          <w:rFonts w:cs="Helvetica"/>
+          <w:szCs w:val="20"/>
         </w:rPr>
       </w:pPr>
     </w:p>
@@ -1425,47 +2481,11 @@
           <w:rFonts w:ascii="Helvetica" w:hAnsi="Helvetica" w:cs="Helvetica"/>
         </w:rPr>
       </w:pPr>
-    </w:p>
-    <w:p>
-      <w:pPr>
-        <w:tabs>
-          <w:tab w:val="left" w:pos="360"/>
-          <w:tab w:val="left" w:pos="720"/>
-          <w:tab w:val="left" w:pos="2520"/>
-          <w:tab w:val="left" w:pos="2880"/>
-          <w:tab w:val="left" w:pos="3240"/>
-          <w:tab w:val="left" w:pos="3600"/>
-        </w:tabs>
-        <w:ind w:right="-720"/>
-        <w:rPr>
-          <w:rFonts w:ascii="Helvetica" w:hAnsi="Helvetica" w:cs="Helvetica"/>
-        </w:rPr>
-      </w:pPr>
-      <w:r>
-        <w:rPr>
-          <w:rFonts w:ascii="Helvetica" w:hAnsi="Helvetica" w:cs="Helvetica"/>
-        </w:rPr>
-        <w:tab/>
-        <w:t xml:space="preserve">d) </w:t>
-      </w:r>
-      <w:r>
-        <w:rPr>
-          <w:rFonts w:ascii="Helvetica" w:hAnsi="Helvetica" w:cs="Helvetica"/>
-        </w:rPr>
-        <w:tab/>
-        <w:t xml:space="preserve">Define the Test Plan for </w:t>
-      </w:r>
-      <w:r>
-        <w:rPr>
-          <w:rFonts w:ascii="Helvetica" w:hAnsi="Helvetica" w:cs="Helvetica"/>
-        </w:rPr>
-        <w:t>SOLVEDOKU</w:t>
-      </w:r>
-      <w:r>
-        <w:rPr>
-          <w:rFonts w:ascii="Helvetica" w:hAnsi="Helvetica" w:cs="Helvetica"/>
-        </w:rPr>
-        <w:t xml:space="preserve">.  </w:t>
+      <w:r>
+        <w:rPr>
+          <w:rFonts w:ascii="Helvetica" w:hAnsi="Helvetica" w:cs="Helvetica"/>
+        </w:rPr>
+        <w:t xml:space="preserve"> </w:t>
       </w:r>
     </w:p>
     <w:p>
@@ -1831,7 +2851,7 @@
         <w:rPr>
           <w:rFonts w:ascii="Helvetica" w:hAnsi="Helvetica" w:cs="Helvetica"/>
         </w:rPr>
-        <w:t>All functional and non-functional re</w:t>
+        <w:t>All functional re</w:t>
       </w:r>
       <w:r>
         <w:rPr>
@@ -1843,13 +2863,18 @@
         <w:rPr>
           <w:rFonts w:ascii="Helvetica" w:hAnsi="Helvetica" w:cs="Helvetica"/>
         </w:rPr>
-        <w:t xml:space="preserve">These requirements </w:t>
-      </w:r>
-      <w:r>
-        <w:rPr>
-          <w:rFonts w:ascii="Helvetica" w:hAnsi="Helvetica" w:cs="Helvetica"/>
-        </w:rPr>
-        <w:tab/>
+        <w:t>These requirements</w:t>
+      </w:r>
+      <w:r>
+        <w:rPr>
+          <w:rFonts w:ascii="Helvetica" w:hAnsi="Helvetica" w:cs="Helvetica"/>
+        </w:rPr>
+        <w:t xml:space="preserve"> </w:t>
+      </w:r>
+      <w:r>
+        <w:rPr>
+          <w:rFonts w:ascii="Helvetica" w:hAnsi="Helvetica" w:cs="Helvetica"/>
+        </w:rPr>
         <w:t xml:space="preserve">are organized by key </w:t>
       </w:r>
       <w:r>
@@ -2114,75 +3139,69 @@
           <w:bCs/>
         </w:rPr>
       </w:pPr>
-      <w:r>
+    </w:p>
+    <w:p>
+      <w:pPr>
+        <w:tabs>
+          <w:tab w:val="left" w:pos="360"/>
+          <w:tab w:val="left" w:pos="720"/>
+          <w:tab w:val="left" w:pos="1080"/>
+          <w:tab w:val="left" w:pos="1440"/>
+          <w:tab w:val="left" w:pos="1800"/>
+          <w:tab w:val="left" w:pos="2160"/>
+          <w:tab w:val="left" w:pos="2520"/>
+          <w:tab w:val="left" w:pos="2880"/>
+          <w:tab w:val="left" w:pos="3240"/>
+          <w:tab w:val="left" w:pos="3600"/>
+        </w:tabs>
         <w:rPr>
           <w:rFonts w:ascii="Helvetica" w:hAnsi="Helvetica" w:cs="Helvetica"/>
           <w:b/>
           <w:bCs/>
         </w:rPr>
-        <w:t>1.2.1</w:t>
-      </w:r>
-      <w:r>
+      </w:pPr>
+    </w:p>
+    <w:p>
+      <w:pPr>
+        <w:tabs>
+          <w:tab w:val="left" w:pos="360"/>
+          <w:tab w:val="left" w:pos="720"/>
+          <w:tab w:val="left" w:pos="1080"/>
+          <w:tab w:val="left" w:pos="1440"/>
+          <w:tab w:val="left" w:pos="1800"/>
+          <w:tab w:val="left" w:pos="2160"/>
+          <w:tab w:val="left" w:pos="2520"/>
+          <w:tab w:val="left" w:pos="2880"/>
+          <w:tab w:val="left" w:pos="3240"/>
+          <w:tab w:val="left" w:pos="3600"/>
+        </w:tabs>
         <w:rPr>
           <w:rFonts w:ascii="Helvetica" w:hAnsi="Helvetica" w:cs="Helvetica"/>
           <w:b/>
           <w:bCs/>
         </w:rPr>
-        <w:tab/>
-      </w:r>
-      <w:r>
+      </w:pPr>
+    </w:p>
+    <w:p>
+      <w:pPr>
+        <w:tabs>
+          <w:tab w:val="left" w:pos="360"/>
+          <w:tab w:val="left" w:pos="720"/>
+          <w:tab w:val="left" w:pos="1080"/>
+          <w:tab w:val="left" w:pos="1440"/>
+          <w:tab w:val="left" w:pos="1800"/>
+          <w:tab w:val="left" w:pos="2160"/>
+          <w:tab w:val="left" w:pos="2520"/>
+          <w:tab w:val="left" w:pos="2880"/>
+          <w:tab w:val="left" w:pos="3240"/>
+          <w:tab w:val="left" w:pos="3600"/>
+        </w:tabs>
         <w:rPr>
           <w:rFonts w:ascii="Helvetica" w:hAnsi="Helvetica" w:cs="Helvetica"/>
           <w:b/>
           <w:bCs/>
         </w:rPr>
-        <w:tab/>
-        <w:t>Document Organization</w:t>
-      </w:r>
-    </w:p>
-    <w:p>
-      <w:pPr>
-        <w:tabs>
-          <w:tab w:val="left" w:pos="360"/>
-          <w:tab w:val="left" w:pos="720"/>
-          <w:tab w:val="left" w:pos="1080"/>
-          <w:tab w:val="left" w:pos="1440"/>
-          <w:tab w:val="left" w:pos="1800"/>
-          <w:tab w:val="left" w:pos="2160"/>
-          <w:tab w:val="left" w:pos="2520"/>
-          <w:tab w:val="left" w:pos="2880"/>
-          <w:tab w:val="left" w:pos="3240"/>
-          <w:tab w:val="left" w:pos="3600"/>
-        </w:tabs>
-        <w:rPr>
-          <w:rFonts w:ascii="Helvetica" w:hAnsi="Helvetica" w:cs="Helvetica"/>
-        </w:rPr>
-      </w:pPr>
-    </w:p>
-    <w:p>
-      <w:pPr>
-        <w:tabs>
-          <w:tab w:val="left" w:pos="360"/>
-          <w:tab w:val="left" w:pos="720"/>
-          <w:tab w:val="left" w:pos="1080"/>
-          <w:tab w:val="left" w:pos="1440"/>
-          <w:tab w:val="left" w:pos="1800"/>
-          <w:tab w:val="left" w:pos="2160"/>
-          <w:tab w:val="left" w:pos="2520"/>
-          <w:tab w:val="left" w:pos="2880"/>
-          <w:tab w:val="left" w:pos="3240"/>
-          <w:tab w:val="left" w:pos="3600"/>
-        </w:tabs>
-        <w:rPr>
-          <w:rFonts w:ascii="Helvetica" w:hAnsi="Helvetica" w:cs="Helvetica"/>
-        </w:rPr>
-      </w:pPr>
-      <w:r>
-        <w:rPr>
-          <w:rFonts w:ascii="Helvetica" w:hAnsi="Helvetica" w:cs="Helvetica"/>
-        </w:rPr>
-        <w:t>The organization of this document provides a natural 'flow' or allocation of requirements to each succeeding section. Details regarding the overall document structure are discussed in sub-section 1.4.</w:t>
-      </w:r>
+      </w:pPr>
     </w:p>
     <w:p>
       <w:pPr>
@@ -2204,118 +3223,6 @@
           <w:szCs w:val="20"/>
         </w:rPr>
       </w:pPr>
-    </w:p>
-    <w:p>
-      <w:pPr>
-        <w:tabs>
-          <w:tab w:val="left" w:pos="360"/>
-          <w:tab w:val="left" w:pos="720"/>
-          <w:tab w:val="left" w:pos="1080"/>
-          <w:tab w:val="left" w:pos="1440"/>
-          <w:tab w:val="left" w:pos="1800"/>
-          <w:tab w:val="left" w:pos="2160"/>
-          <w:tab w:val="left" w:pos="2520"/>
-          <w:tab w:val="left" w:pos="2880"/>
-          <w:tab w:val="left" w:pos="3240"/>
-          <w:tab w:val="left" w:pos="3600"/>
-        </w:tabs>
-      </w:pPr>
-      <w:r>
-        <w:rPr>
-          <w:rFonts w:ascii="Helvetica" w:hAnsi="Helvetica" w:cs="Helvetica"/>
-          <w:b/>
-          <w:bCs/>
-        </w:rPr>
-        <w:lastRenderedPageBreak/>
-        <w:t>1.2.2</w:t>
-      </w:r>
-      <w:r>
-        <w:rPr>
-          <w:rFonts w:ascii="Helvetica" w:hAnsi="Helvetica" w:cs="Helvetica"/>
-          <w:b/>
-          <w:bCs/>
-        </w:rPr>
-        <w:tab/>
-      </w:r>
-      <w:r>
-        <w:rPr>
-          <w:rFonts w:ascii="Helvetica" w:hAnsi="Helvetica" w:cs="Helvetica"/>
-          <w:b/>
-          <w:bCs/>
-        </w:rPr>
-        <w:tab/>
-        <w:t>Relationship to Other Documents</w:t>
-      </w:r>
-    </w:p>
-    <w:p>
-      <w:pPr>
-        <w:tabs>
-          <w:tab w:val="left" w:pos="360"/>
-          <w:tab w:val="left" w:pos="720"/>
-          <w:tab w:val="left" w:pos="1080"/>
-          <w:tab w:val="left" w:pos="1440"/>
-          <w:tab w:val="left" w:pos="1800"/>
-          <w:tab w:val="left" w:pos="2160"/>
-          <w:tab w:val="left" w:pos="2520"/>
-          <w:tab w:val="left" w:pos="2880"/>
-          <w:tab w:val="left" w:pos="3240"/>
-          <w:tab w:val="left" w:pos="3600"/>
-        </w:tabs>
-        <w:rPr>
-          <w:rFonts w:ascii="Helvetica" w:hAnsi="Helvetica" w:cs="Helvetica"/>
-          <w:sz w:val="20"/>
-          <w:szCs w:val="20"/>
-        </w:rPr>
-      </w:pPr>
-    </w:p>
-    <w:p>
-      <w:pPr>
-        <w:tabs>
-          <w:tab w:val="left" w:pos="360"/>
-          <w:tab w:val="left" w:pos="720"/>
-          <w:tab w:val="left" w:pos="1080"/>
-          <w:tab w:val="left" w:pos="1440"/>
-          <w:tab w:val="left" w:pos="1800"/>
-          <w:tab w:val="left" w:pos="2160"/>
-          <w:tab w:val="left" w:pos="2520"/>
-          <w:tab w:val="left" w:pos="2880"/>
-          <w:tab w:val="left" w:pos="3240"/>
-          <w:tab w:val="left" w:pos="3600"/>
-        </w:tabs>
-        <w:rPr>
-          <w:rFonts w:ascii="Helvetica" w:hAnsi="Helvetica" w:cs="Helvetica"/>
-        </w:rPr>
-      </w:pPr>
-      <w:r>
-        <w:rPr>
-          <w:rFonts w:ascii="Helvetica" w:hAnsi="Helvetica" w:cs="Helvetica"/>
-        </w:rPr>
-        <w:t xml:space="preserve">The </w:t>
-      </w:r>
-      <w:r>
-        <w:rPr>
-          <w:rFonts w:ascii="Helvetica" w:hAnsi="Helvetica" w:cs="Helvetica"/>
-        </w:rPr>
-        <w:t>SOLVEDOKU</w:t>
-      </w:r>
-      <w:r>
-        <w:rPr>
-          <w:rFonts w:ascii="Helvetica" w:hAnsi="Helvetica" w:cs="Helvetica"/>
-        </w:rPr>
-        <w:t xml:space="preserve"> SRD/SDD/STP/SID is a complete self-contained document. </w:t>
-      </w:r>
-      <w:r>
-        <w:rPr>
-          <w:rFonts w:ascii="Helvetica" w:hAnsi="Helvetica" w:cs="Helvetica"/>
-        </w:rPr>
-        <w:t xml:space="preserve">However, Java code is included in separate files. </w:t>
-      </w:r>
-      <w:r>
-        <w:rPr>
-          <w:rFonts w:ascii="Helvetica" w:hAnsi="Helvetica" w:cs="Helvetica"/>
-        </w:rPr>
-        <w:t>Some relationships to other documents in the literature are indicated below in sub-section 1.5.</w:t>
-      </w:r>
     </w:p>
     <w:p>
       <w:pPr>
@@ -2410,6 +3317,7 @@
           <w:sz w:val="28"/>
           <w:szCs w:val="28"/>
         </w:rPr>
+        <w:lastRenderedPageBreak/>
         <w:t>1.3</w:t>
       </w:r>
       <w:r>
@@ -3068,286 +3976,18 @@
         </w:rPr>
         <w:t xml:space="preserve">Other software requirements </w:t>
       </w:r>
-      <w:proofErr w:type="gramStart"/>
-      <w:r>
-        <w:rPr>
-          <w:rFonts w:ascii="Helvetica" w:hAnsi="Helvetica" w:cs="Helvetica"/>
-        </w:rPr>
-        <w:t>includes</w:t>
-      </w:r>
-      <w:proofErr w:type="gramEnd"/>
+      <w:r>
+        <w:rPr>
+          <w:rFonts w:ascii="Helvetica" w:hAnsi="Helvetica" w:cs="Helvetica"/>
+        </w:rPr>
+        <w:t>include</w:t>
+      </w:r>
       <w:r>
         <w:rPr>
           <w:rFonts w:ascii="Helvetica" w:hAnsi="Helvetica" w:cs="Helvetica"/>
         </w:rPr>
         <w:t xml:space="preserve"> the latest build of Oracle’s Java Runtime Environment.</w:t>
       </w:r>
-    </w:p>
-    <w:p>
-      <w:pPr>
-        <w:tabs>
-          <w:tab w:val="left" w:pos="360"/>
-          <w:tab w:val="left" w:pos="720"/>
-          <w:tab w:val="left" w:pos="1080"/>
-          <w:tab w:val="left" w:pos="1440"/>
-          <w:tab w:val="left" w:pos="1800"/>
-          <w:tab w:val="left" w:pos="2160"/>
-          <w:tab w:val="left" w:pos="2520"/>
-          <w:tab w:val="left" w:pos="2880"/>
-          <w:tab w:val="left" w:pos="3240"/>
-          <w:tab w:val="left" w:pos="3600"/>
-        </w:tabs>
-        <w:rPr>
-          <w:rFonts w:ascii="Helvetica" w:hAnsi="Helvetica" w:cs="Helvetica"/>
-          <w:sz w:val="20"/>
-          <w:szCs w:val="20"/>
-        </w:rPr>
-      </w:pPr>
-    </w:p>
-    <w:p>
-      <w:pPr>
-        <w:tabs>
-          <w:tab w:val="left" w:pos="360"/>
-          <w:tab w:val="left" w:pos="720"/>
-          <w:tab w:val="left" w:pos="1080"/>
-          <w:tab w:val="left" w:pos="1440"/>
-          <w:tab w:val="left" w:pos="1800"/>
-          <w:tab w:val="left" w:pos="2160"/>
-          <w:tab w:val="left" w:pos="2520"/>
-          <w:tab w:val="left" w:pos="2880"/>
-          <w:tab w:val="left" w:pos="3240"/>
-          <w:tab w:val="left" w:pos="3600"/>
-        </w:tabs>
-        <w:rPr>
-          <w:rFonts w:ascii="Helvetica" w:hAnsi="Helvetica" w:cs="Helvetica"/>
-          <w:b/>
-          <w:sz w:val="20"/>
-          <w:szCs w:val="20"/>
-        </w:rPr>
-      </w:pPr>
-    </w:p>
-    <w:p>
-      <w:pPr>
-        <w:tabs>
-          <w:tab w:val="left" w:pos="360"/>
-          <w:tab w:val="left" w:pos="720"/>
-          <w:tab w:val="left" w:pos="1080"/>
-          <w:tab w:val="left" w:pos="1440"/>
-          <w:tab w:val="left" w:pos="1800"/>
-          <w:tab w:val="left" w:pos="2160"/>
-          <w:tab w:val="left" w:pos="2520"/>
-          <w:tab w:val="left" w:pos="2880"/>
-          <w:tab w:val="left" w:pos="3240"/>
-          <w:tab w:val="left" w:pos="3600"/>
-        </w:tabs>
-        <w:rPr>
-          <w:sz w:val="28"/>
-          <w:szCs w:val="28"/>
-        </w:rPr>
-      </w:pPr>
-      <w:r>
-        <w:rPr>
-          <w:rFonts w:ascii="Helvetica" w:hAnsi="Helvetica" w:cs="Helvetica"/>
-          <w:b/>
-          <w:bCs/>
-          <w:sz w:val="28"/>
-          <w:szCs w:val="28"/>
-        </w:rPr>
-        <w:t>1.4</w:t>
-      </w:r>
-      <w:r>
-        <w:rPr>
-          <w:rFonts w:ascii="Helvetica" w:hAnsi="Helvetica" w:cs="Helvetica"/>
-          <w:b/>
-          <w:bCs/>
-          <w:sz w:val="28"/>
-          <w:szCs w:val="28"/>
-        </w:rPr>
-        <w:tab/>
-      </w:r>
-      <w:r>
-        <w:rPr>
-          <w:rFonts w:ascii="Helvetica" w:hAnsi="Helvetica" w:cs="Helvetica"/>
-          <w:b/>
-          <w:bCs/>
-          <w:sz w:val="28"/>
-          <w:szCs w:val="28"/>
-        </w:rPr>
-        <w:tab/>
-        <w:t>Documentation of the Development Process</w:t>
-      </w:r>
-    </w:p>
-    <w:p>
-      <w:pPr>
-        <w:tabs>
-          <w:tab w:val="left" w:pos="360"/>
-          <w:tab w:val="left" w:pos="720"/>
-          <w:tab w:val="left" w:pos="1080"/>
-          <w:tab w:val="left" w:pos="1440"/>
-          <w:tab w:val="left" w:pos="1800"/>
-          <w:tab w:val="left" w:pos="2160"/>
-          <w:tab w:val="left" w:pos="2520"/>
-          <w:tab w:val="left" w:pos="2880"/>
-          <w:tab w:val="left" w:pos="3240"/>
-          <w:tab w:val="left" w:pos="3600"/>
-        </w:tabs>
-        <w:rPr>
-          <w:rFonts w:ascii="Helvetica" w:hAnsi="Helvetica" w:cs="Helvetica"/>
-          <w:sz w:val="20"/>
-          <w:szCs w:val="20"/>
-        </w:rPr>
-      </w:pPr>
-    </w:p>
-    <w:p>
-      <w:pPr>
-        <w:tabs>
-          <w:tab w:val="left" w:pos="360"/>
-          <w:tab w:val="left" w:pos="720"/>
-          <w:tab w:val="left" w:pos="1080"/>
-          <w:tab w:val="left" w:pos="1440"/>
-          <w:tab w:val="left" w:pos="1800"/>
-          <w:tab w:val="left" w:pos="2160"/>
-          <w:tab w:val="left" w:pos="2520"/>
-          <w:tab w:val="left" w:pos="2880"/>
-          <w:tab w:val="left" w:pos="3240"/>
-          <w:tab w:val="left" w:pos="3600"/>
-        </w:tabs>
-        <w:rPr>
-          <w:rFonts w:ascii="Helvetica" w:hAnsi="Helvetica" w:cs="Helvetica"/>
-        </w:rPr>
-      </w:pPr>
-      <w:r>
-        <w:rPr>
-          <w:rFonts w:ascii="Helvetica" w:hAnsi="Helvetica" w:cs="Helvetica"/>
-        </w:rPr>
-        <w:t>SOLVEDOKU</w:t>
-      </w:r>
-      <w:r>
-        <w:rPr>
-          <w:rFonts w:ascii="Helvetica" w:hAnsi="Helvetica" w:cs="Helvetica"/>
-        </w:rPr>
-        <w:t>’s detailed functional description is documented in section 2.0.  Section 2 is a succinct software description document. The overall detailed functional description is based on higher level DFDs (above level 1). All major functional units are described in detail in this part of the document.</w:t>
-      </w:r>
-    </w:p>
-    <w:p>
-      <w:pPr>
-        <w:tabs>
-          <w:tab w:val="left" w:pos="360"/>
-          <w:tab w:val="left" w:pos="720"/>
-          <w:tab w:val="left" w:pos="1080"/>
-          <w:tab w:val="left" w:pos="1440"/>
-          <w:tab w:val="left" w:pos="1800"/>
-          <w:tab w:val="left" w:pos="2160"/>
-          <w:tab w:val="left" w:pos="2520"/>
-          <w:tab w:val="left" w:pos="2880"/>
-          <w:tab w:val="left" w:pos="3240"/>
-          <w:tab w:val="left" w:pos="3600"/>
-        </w:tabs>
-        <w:rPr>
-          <w:rFonts w:ascii="Helvetica" w:hAnsi="Helvetica" w:cs="Helvetica"/>
-        </w:rPr>
-      </w:pPr>
-    </w:p>
-    <w:p>
-      <w:pPr>
-        <w:tabs>
-          <w:tab w:val="left" w:pos="360"/>
-          <w:tab w:val="left" w:pos="720"/>
-          <w:tab w:val="left" w:pos="1080"/>
-          <w:tab w:val="left" w:pos="1440"/>
-          <w:tab w:val="left" w:pos="1800"/>
-          <w:tab w:val="left" w:pos="2160"/>
-          <w:tab w:val="left" w:pos="2520"/>
-          <w:tab w:val="left" w:pos="2880"/>
-          <w:tab w:val="left" w:pos="3240"/>
-          <w:tab w:val="left" w:pos="3600"/>
-        </w:tabs>
-        <w:rPr>
-          <w:rFonts w:ascii="Helvetica" w:hAnsi="Helvetica" w:cs="Helvetica"/>
-        </w:rPr>
-      </w:pPr>
-      <w:r>
-        <w:rPr>
-          <w:rFonts w:ascii="Helvetica" w:hAnsi="Helvetica" w:cs="Helvetica"/>
-        </w:rPr>
-        <w:t xml:space="preserve">Requirements for </w:t>
-      </w:r>
-      <w:r>
-        <w:rPr>
-          <w:rFonts w:ascii="Helvetica" w:hAnsi="Helvetica" w:cs="Helvetica"/>
-        </w:rPr>
-        <w:t xml:space="preserve">SOLVEDOKU </w:t>
-      </w:r>
-      <w:r>
-        <w:rPr>
-          <w:rFonts w:ascii="Helvetica" w:hAnsi="Helvetica" w:cs="Helvetica"/>
-        </w:rPr>
-        <w:t>are captured in Section 3.0 of this document.  This section includes both functional and non-functional software requirements, supplemented with more detailed information when necessary.</w:t>
-      </w:r>
-    </w:p>
-    <w:p>
-      <w:pPr>
-        <w:tabs>
-          <w:tab w:val="left" w:pos="360"/>
-          <w:tab w:val="left" w:pos="720"/>
-          <w:tab w:val="left" w:pos="1080"/>
-          <w:tab w:val="left" w:pos="1440"/>
-          <w:tab w:val="left" w:pos="1800"/>
-          <w:tab w:val="left" w:pos="2160"/>
-          <w:tab w:val="left" w:pos="2520"/>
-          <w:tab w:val="left" w:pos="2880"/>
-          <w:tab w:val="left" w:pos="3240"/>
-          <w:tab w:val="left" w:pos="3600"/>
-          <w:tab w:val="left" w:pos="7920"/>
-        </w:tabs>
-        <w:rPr>
-          <w:rFonts w:ascii="Helvetica" w:hAnsi="Helvetica" w:cs="Helvetica"/>
-          <w:sz w:val="20"/>
-          <w:szCs w:val="20"/>
-        </w:rPr>
-      </w:pPr>
-    </w:p>
-    <w:p>
-      <w:pPr>
-        <w:tabs>
-          <w:tab w:val="left" w:pos="360"/>
-          <w:tab w:val="left" w:pos="720"/>
-          <w:tab w:val="left" w:pos="1080"/>
-          <w:tab w:val="left" w:pos="1440"/>
-          <w:tab w:val="left" w:pos="1800"/>
-          <w:tab w:val="left" w:pos="2160"/>
-          <w:tab w:val="left" w:pos="2520"/>
-          <w:tab w:val="left" w:pos="2880"/>
-          <w:tab w:val="left" w:pos="3240"/>
-          <w:tab w:val="left" w:pos="3600"/>
-        </w:tabs>
-        <w:rPr>
-          <w:rFonts w:ascii="Helvetica" w:hAnsi="Helvetica" w:cs="Helvetica"/>
-          <w:sz w:val="20"/>
-          <w:szCs w:val="20"/>
-        </w:rPr>
-      </w:pPr>
-    </w:p>
-    <w:p>
-      <w:pPr>
-        <w:tabs>
-          <w:tab w:val="left" w:pos="360"/>
-          <w:tab w:val="left" w:pos="720"/>
-          <w:tab w:val="left" w:pos="1080"/>
-          <w:tab w:val="left" w:pos="1440"/>
-          <w:tab w:val="left" w:pos="1800"/>
-          <w:tab w:val="left" w:pos="2160"/>
-          <w:tab w:val="left" w:pos="2520"/>
-          <w:tab w:val="left" w:pos="2880"/>
-          <w:tab w:val="left" w:pos="3240"/>
-          <w:tab w:val="left" w:pos="3600"/>
-        </w:tabs>
-        <w:rPr>
-          <w:rFonts w:ascii="Helvetica" w:hAnsi="Helvetica" w:cs="Helvetica"/>
-          <w:sz w:val="20"/>
-          <w:szCs w:val="20"/>
-        </w:rPr>
-      </w:pPr>
     </w:p>
     <w:p>
       <w:pPr>
@@ -3569,6 +4209,90 @@
           <w:tab w:val="left" w:pos="7920"/>
         </w:tabs>
         <w:rPr>
+          <w:rFonts w:ascii="Helvetica" w:hAnsi="Helvetica" w:cs="Helvetica"/>
+          <w:sz w:val="28"/>
+          <w:szCs w:val="28"/>
+        </w:rPr>
+      </w:pPr>
+      <w:r>
+        <w:rPr>
+          <w:rFonts w:ascii="Helvetica" w:hAnsi="Helvetica" w:cs="Helvetica"/>
+          <w:sz w:val="28"/>
+          <w:szCs w:val="28"/>
+        </w:rPr>
+        <w:t xml:space="preserve">1.5.1 </w:t>
+      </w:r>
+      <w:r>
+        <w:rPr>
+          <w:rFonts w:ascii="Helvetica" w:hAnsi="Helvetica" w:cs="Helvetica"/>
+          <w:sz w:val="28"/>
+          <w:szCs w:val="28"/>
+        </w:rPr>
+        <w:t xml:space="preserve">OLYMPIA – PowerPoint </w:t>
+      </w:r>
+    </w:p>
+    <w:p>
+      <w:pPr>
+        <w:tabs>
+          <w:tab w:val="left" w:pos="360"/>
+          <w:tab w:val="left" w:pos="720"/>
+          <w:tab w:val="left" w:pos="1080"/>
+          <w:tab w:val="left" w:pos="7920"/>
+        </w:tabs>
+        <w:rPr>
+          <w:rFonts w:ascii="Helvetica" w:hAnsi="Helvetica" w:cs="Helvetica"/>
+          <w:sz w:val="28"/>
+          <w:szCs w:val="28"/>
+        </w:rPr>
+      </w:pPr>
+    </w:p>
+    <w:p>
+      <w:pPr>
+        <w:tabs>
+          <w:tab w:val="left" w:pos="360"/>
+          <w:tab w:val="left" w:pos="720"/>
+          <w:tab w:val="left" w:pos="1080"/>
+          <w:tab w:val="left" w:pos="7920"/>
+        </w:tabs>
+        <w:rPr>
+          <w:rFonts w:ascii="Helvetica" w:hAnsi="Helvetica" w:cs="Helvetica"/>
+          <w:sz w:val="28"/>
+          <w:szCs w:val="28"/>
+        </w:rPr>
+      </w:pPr>
+      <w:r>
+        <w:rPr>
+          <w:rFonts w:ascii="Helvetica" w:hAnsi="Helvetica" w:cs="Helvetica"/>
+          <w:sz w:val="28"/>
+          <w:szCs w:val="28"/>
+        </w:rPr>
+        <w:t xml:space="preserve">1.5.2 OLYMPIA – SRS </w:t>
+      </w:r>
+    </w:p>
+    <w:p>
+      <w:pPr>
+        <w:tabs>
+          <w:tab w:val="left" w:pos="360"/>
+          <w:tab w:val="left" w:pos="720"/>
+          <w:tab w:val="left" w:pos="1080"/>
+          <w:tab w:val="left" w:pos="7920"/>
+        </w:tabs>
+        <w:rPr>
+          <w:rFonts w:ascii="Helvetica" w:hAnsi="Helvetica" w:cs="Helvetica"/>
+          <w:sz w:val="28"/>
+          <w:szCs w:val="28"/>
+        </w:rPr>
+      </w:pPr>
+    </w:p>
+    <w:p>
+      <w:pPr>
+        <w:tabs>
+          <w:tab w:val="left" w:pos="360"/>
+          <w:tab w:val="left" w:pos="720"/>
+          <w:tab w:val="left" w:pos="1080"/>
+          <w:tab w:val="left" w:pos="7920"/>
+        </w:tabs>
+        <w:rPr>
           <w:rFonts w:ascii="Helvetica" w:eastAsia="Malgun Gothic" w:hAnsi="Helvetica" w:cs="Helvetica"/>
           <w:b/>
           <w:bCs/>
@@ -3583,7 +4307,25 @@
           <w:sz w:val="28"/>
           <w:szCs w:val="28"/>
         </w:rPr>
-        <w:t xml:space="preserve">1.5.1 </w:t>
+        <w:t>1.5.3 J.O.</w:t>
+      </w:r>
+      <w:proofErr w:type="gramStart"/>
+      <w:r>
+        <w:rPr>
+          <w:rFonts w:ascii="Helvetica" w:hAnsi="Helvetica" w:cs="Helvetica"/>
+          <w:sz w:val="28"/>
+          <w:szCs w:val="28"/>
+        </w:rPr>
+        <w:t>S.E</w:t>
+      </w:r>
+      <w:proofErr w:type="gramEnd"/>
+      <w:r>
+        <w:rPr>
+          <w:rFonts w:ascii="Helvetica" w:hAnsi="Helvetica" w:cs="Helvetica"/>
+          <w:sz w:val="28"/>
+          <w:szCs w:val="28"/>
+        </w:rPr>
+        <w:t xml:space="preserve"> – SRS </w:t>
       </w:r>
     </w:p>
     <w:p>
@@ -3784,7 +4526,7 @@
           <w:sz w:val="28"/>
           <w:szCs w:val="28"/>
         </w:rPr>
-        <w:t>Functional Description.</w:t>
+        <w:t>Functional Description</w:t>
       </w:r>
     </w:p>
     <w:p>
@@ -3910,25 +4652,23 @@
           <w:b/>
         </w:rPr>
       </w:pPr>
-      <w:proofErr w:type="spellStart"/>
-      <w:r>
-        <w:rPr>
-          <w:rFonts w:ascii="Helvetica" w:hAnsi="Helvetica" w:cs="Helvetica"/>
-        </w:rPr>
-        <w:t>SolveDoku</w:t>
-      </w:r>
-      <w:r>
-        <w:rPr>
-          <w:rFonts w:ascii="Helvetica" w:hAnsi="Helvetica" w:cs="Helvetica"/>
-        </w:rPr>
-        <w:t>’s</w:t>
-      </w:r>
-      <w:proofErr w:type="spellEnd"/>
-      <w:r>
-        <w:rPr>
-          <w:rFonts w:ascii="Helvetica" w:hAnsi="Helvetica" w:cs="Helvetica"/>
-        </w:rPr>
-        <w:t xml:space="preserve"> major functional subunits are shown in the DFD Level 1 shown below:</w:t>
+      <w:r>
+        <w:rPr>
+          <w:rFonts w:ascii="Helvetica" w:hAnsi="Helvetica" w:cs="Helvetica"/>
+        </w:rPr>
+        <w:t>S</w:t>
+      </w:r>
+      <w:r>
+        <w:rPr>
+          <w:rFonts w:ascii="Helvetica" w:hAnsi="Helvetica" w:cs="Helvetica"/>
+        </w:rPr>
+        <w:t>OLVEDOKU</w:t>
+      </w:r>
+      <w:r>
+        <w:rPr>
+          <w:rFonts w:ascii="Helvetica" w:hAnsi="Helvetica" w:cs="Helvetica"/>
+        </w:rPr>
+        <w:t>’s major functional subunits are shown in the DFD Level 1 shown below:</w:t>
       </w:r>
       <w:r>
         <w:rPr>
@@ -3963,6 +4703,7 @@
           <w:b/>
           <w:noProof/>
         </w:rPr>
+        <w:lastRenderedPageBreak/>
         <w:drawing>
           <wp:inline distT="0" distB="0" distL="0" distR="0">
             <wp:extent cx="5994400" cy="4660900"/>
@@ -4724,29 +5465,40 @@
         </w:rPr>
         <w:t xml:space="preserve">Data </w:t>
       </w:r>
-      <w:proofErr w:type="gramStart"/>
       <w:r>
         <w:rPr>
           <w:rFonts w:ascii="Helvetica" w:hAnsi="Helvetica" w:cs="Helvetica"/>
           <w:u w:val="single"/>
         </w:rPr>
-        <w:t xml:space="preserve">Formulation </w:t>
+        <w:t>Formulation -</w:t>
       </w:r>
       <w:r>
         <w:rPr>
           <w:rFonts w:ascii="Helvetica" w:hAnsi="Helvetica" w:cs="Helvetica"/>
           <w:u w:val="single"/>
         </w:rPr>
-        <w:t xml:space="preserve"> -</w:t>
-      </w:r>
-      <w:proofErr w:type="gramEnd"/>
-      <w:r>
+        <w:t xml:space="preserve"> Module 2.4</w:t>
+      </w:r>
+    </w:p>
+    <w:p>
+      <w:pPr>
+        <w:tabs>
+          <w:tab w:val="left" w:pos="360"/>
+          <w:tab w:val="left" w:pos="720"/>
+          <w:tab w:val="left" w:pos="1080"/>
+          <w:tab w:val="left" w:pos="1440"/>
+          <w:tab w:val="left" w:pos="1800"/>
+          <w:tab w:val="left" w:pos="2160"/>
+          <w:tab w:val="left" w:pos="2520"/>
+          <w:tab w:val="left" w:pos="2880"/>
+          <w:tab w:val="left" w:pos="3240"/>
+          <w:tab w:val="left" w:pos="3600"/>
+        </w:tabs>
         <w:rPr>
           <w:rFonts w:ascii="Helvetica" w:hAnsi="Helvetica" w:cs="Helvetica"/>
           <w:u w:val="single"/>
         </w:rPr>
-        <w:t xml:space="preserve"> Module 2.4</w:t>
-      </w:r>
+      </w:pPr>
     </w:p>
     <w:p>
       <w:pPr>
@@ -4767,6 +5519,30 @@
           <w:u w:val="single"/>
         </w:rPr>
       </w:pPr>
+      <w:r>
+        <w:rPr>
+          <w:rFonts w:ascii="Helvetica" w:hAnsi="Helvetica" w:cs="Helvetica"/>
+        </w:rPr>
+        <w:t>The Data Formulation Module</w:t>
+      </w:r>
+      <w:r>
+        <w:rPr>
+          <w:rFonts w:ascii="Helvetica" w:hAnsi="Helvetica" w:cs="Helvetica"/>
+        </w:rPr>
+        <w:t xml:space="preserve"> (DFM)</w:t>
+      </w:r>
+      <w:r>
+        <w:rPr>
+          <w:rFonts w:ascii="Helvetica" w:hAnsi="Helvetica" w:cs="Helvetica"/>
+        </w:rPr>
+        <w:t xml:space="preserve"> </w:t>
+      </w:r>
+      <w:r>
+        <w:rPr>
+          <w:rFonts w:ascii="Helvetica" w:hAnsi="Helvetica" w:cs="Helvetica"/>
+        </w:rPr>
+        <w:t>processes the extracted image data and stores the data into a data structure.</w:t>
+      </w:r>
     </w:p>
     <w:p>
       <w:pPr>
@@ -4787,30 +5563,6 @@
           <w:u w:val="single"/>
         </w:rPr>
       </w:pPr>
-      <w:r>
-        <w:rPr>
-          <w:rFonts w:ascii="Helvetica" w:hAnsi="Helvetica" w:cs="Helvetica"/>
-        </w:rPr>
-        <w:t>The Data Formulation Module</w:t>
-      </w:r>
-      <w:r>
-        <w:rPr>
-          <w:rFonts w:ascii="Helvetica" w:hAnsi="Helvetica" w:cs="Helvetica"/>
-        </w:rPr>
-        <w:t xml:space="preserve"> (DFM)</w:t>
-      </w:r>
-      <w:r>
-        <w:rPr>
-          <w:rFonts w:ascii="Helvetica" w:hAnsi="Helvetica" w:cs="Helvetica"/>
-        </w:rPr>
-        <w:t xml:space="preserve"> </w:t>
-      </w:r>
-      <w:r>
-        <w:rPr>
-          <w:rFonts w:ascii="Helvetica" w:hAnsi="Helvetica" w:cs="Helvetica"/>
-        </w:rPr>
-        <w:t>processes the extracted image data and stores the data into a data structure.</w:t>
-      </w:r>
     </w:p>
     <w:p>
       <w:pPr>
@@ -4831,77 +5583,77 @@
           <w:u w:val="single"/>
         </w:rPr>
       </w:pPr>
-    </w:p>
-    <w:p>
-      <w:pPr>
-        <w:tabs>
-          <w:tab w:val="left" w:pos="360"/>
-          <w:tab w:val="left" w:pos="720"/>
-          <w:tab w:val="left" w:pos="1080"/>
-          <w:tab w:val="left" w:pos="1440"/>
-          <w:tab w:val="left" w:pos="1800"/>
-          <w:tab w:val="left" w:pos="2160"/>
-          <w:tab w:val="left" w:pos="2520"/>
-          <w:tab w:val="left" w:pos="2880"/>
-          <w:tab w:val="left" w:pos="3240"/>
-          <w:tab w:val="left" w:pos="3600"/>
-        </w:tabs>
+      <w:r>
         <w:rPr>
           <w:rFonts w:ascii="Helvetica" w:hAnsi="Helvetica" w:cs="Helvetica"/>
           <w:u w:val="single"/>
         </w:rPr>
-      </w:pPr>
-      <w:r>
+        <w:t>Solver Module - Module 2.5</w:t>
+      </w:r>
+    </w:p>
+    <w:p>
+      <w:pPr>
+        <w:tabs>
+          <w:tab w:val="left" w:pos="360"/>
+          <w:tab w:val="left" w:pos="720"/>
+          <w:tab w:val="left" w:pos="1080"/>
+          <w:tab w:val="left" w:pos="1440"/>
+          <w:tab w:val="left" w:pos="1800"/>
+          <w:tab w:val="left" w:pos="2160"/>
+          <w:tab w:val="left" w:pos="2520"/>
+          <w:tab w:val="left" w:pos="2880"/>
+          <w:tab w:val="left" w:pos="3240"/>
+          <w:tab w:val="left" w:pos="3600"/>
+        </w:tabs>
+        <w:rPr>
+          <w:rFonts w:ascii="Helvetica" w:hAnsi="Helvetica" w:cs="Helvetica"/>
+        </w:rPr>
+      </w:pPr>
+    </w:p>
+    <w:p>
+      <w:pPr>
+        <w:tabs>
+          <w:tab w:val="left" w:pos="360"/>
+          <w:tab w:val="left" w:pos="720"/>
+          <w:tab w:val="left" w:pos="1080"/>
+          <w:tab w:val="left" w:pos="1440"/>
+          <w:tab w:val="left" w:pos="1800"/>
+          <w:tab w:val="left" w:pos="2160"/>
+          <w:tab w:val="left" w:pos="2520"/>
+          <w:tab w:val="left" w:pos="2880"/>
+          <w:tab w:val="left" w:pos="3240"/>
+          <w:tab w:val="left" w:pos="3600"/>
+        </w:tabs>
+        <w:rPr>
+          <w:rFonts w:ascii="Helvetica" w:hAnsi="Helvetica" w:cs="Helvetica"/>
+        </w:rPr>
+      </w:pPr>
+      <w:r>
+        <w:rPr>
+          <w:rFonts w:ascii="Helvetica" w:hAnsi="Helvetica" w:cs="Helvetica"/>
+        </w:rPr>
+        <w:t>The Solver Module (SM) uses backtracking to fill the blank spaces as random digits first. As it fills the puzzle with random digits, collisions shall occur. Through collisions, the Solver Module shall find the digits that do not belong in certain spaces and reject the digit.</w:t>
+      </w:r>
+    </w:p>
+    <w:p>
+      <w:pPr>
+        <w:tabs>
+          <w:tab w:val="left" w:pos="360"/>
+          <w:tab w:val="left" w:pos="720"/>
+          <w:tab w:val="left" w:pos="1080"/>
+          <w:tab w:val="left" w:pos="1440"/>
+          <w:tab w:val="left" w:pos="1800"/>
+          <w:tab w:val="left" w:pos="2160"/>
+          <w:tab w:val="left" w:pos="2520"/>
+          <w:tab w:val="left" w:pos="2880"/>
+          <w:tab w:val="left" w:pos="3240"/>
+          <w:tab w:val="left" w:pos="3600"/>
+        </w:tabs>
         <w:rPr>
           <w:rFonts w:ascii="Helvetica" w:hAnsi="Helvetica" w:cs="Helvetica"/>
           <w:u w:val="single"/>
         </w:rPr>
-        <w:t>Solver Module - Module 2.5</w:t>
-      </w:r>
-    </w:p>
-    <w:p>
-      <w:pPr>
-        <w:tabs>
-          <w:tab w:val="left" w:pos="360"/>
-          <w:tab w:val="left" w:pos="720"/>
-          <w:tab w:val="left" w:pos="1080"/>
-          <w:tab w:val="left" w:pos="1440"/>
-          <w:tab w:val="left" w:pos="1800"/>
-          <w:tab w:val="left" w:pos="2160"/>
-          <w:tab w:val="left" w:pos="2520"/>
-          <w:tab w:val="left" w:pos="2880"/>
-          <w:tab w:val="left" w:pos="3240"/>
-          <w:tab w:val="left" w:pos="3600"/>
-        </w:tabs>
-        <w:rPr>
-          <w:rFonts w:ascii="Helvetica" w:hAnsi="Helvetica" w:cs="Helvetica"/>
-        </w:rPr>
-      </w:pPr>
-    </w:p>
-    <w:p>
-      <w:pPr>
-        <w:tabs>
-          <w:tab w:val="left" w:pos="360"/>
-          <w:tab w:val="left" w:pos="720"/>
-          <w:tab w:val="left" w:pos="1080"/>
-          <w:tab w:val="left" w:pos="1440"/>
-          <w:tab w:val="left" w:pos="1800"/>
-          <w:tab w:val="left" w:pos="2160"/>
-          <w:tab w:val="left" w:pos="2520"/>
-          <w:tab w:val="left" w:pos="2880"/>
-          <w:tab w:val="left" w:pos="3240"/>
-          <w:tab w:val="left" w:pos="3600"/>
-        </w:tabs>
-        <w:rPr>
-          <w:rFonts w:ascii="Helvetica" w:hAnsi="Helvetica" w:cs="Helvetica"/>
-        </w:rPr>
-      </w:pPr>
-      <w:r>
-        <w:rPr>
-          <w:rFonts w:ascii="Helvetica" w:hAnsi="Helvetica" w:cs="Helvetica"/>
-        </w:rPr>
-        <w:t>The Solver Module (SM) uses backtracking to fill the blank spaces as random digits first. As it fills the puzzle with random digits, collisions shall occur. Through collisions, the Solver Module shall find the digits that do not belong in certain spaces and reject the digit.</w:t>
-      </w:r>
+      </w:pPr>
     </w:p>
     <w:p>
       <w:pPr>
@@ -4962,52 +5714,32 @@
           <w:u w:val="single"/>
         </w:rPr>
       </w:pPr>
-    </w:p>
-    <w:p>
-      <w:pPr>
-        <w:tabs>
-          <w:tab w:val="left" w:pos="360"/>
-          <w:tab w:val="left" w:pos="720"/>
-          <w:tab w:val="left" w:pos="1080"/>
-          <w:tab w:val="left" w:pos="1440"/>
-          <w:tab w:val="left" w:pos="1800"/>
-          <w:tab w:val="left" w:pos="2160"/>
-          <w:tab w:val="left" w:pos="2520"/>
-          <w:tab w:val="left" w:pos="2880"/>
-          <w:tab w:val="left" w:pos="3240"/>
-          <w:tab w:val="left" w:pos="3600"/>
-        </w:tabs>
+      <w:r>
         <w:rPr>
           <w:rFonts w:ascii="Helvetica" w:hAnsi="Helvetica" w:cs="Helvetica"/>
           <w:u w:val="single"/>
         </w:rPr>
-      </w:pPr>
-      <w:r>
+        <w:t>Display - Module 2.6</w:t>
+      </w:r>
+    </w:p>
+    <w:p>
+      <w:pPr>
+        <w:tabs>
+          <w:tab w:val="left" w:pos="360"/>
+          <w:tab w:val="left" w:pos="720"/>
+          <w:tab w:val="left" w:pos="1080"/>
+          <w:tab w:val="left" w:pos="1440"/>
+          <w:tab w:val="left" w:pos="1800"/>
+          <w:tab w:val="left" w:pos="2160"/>
+          <w:tab w:val="left" w:pos="2520"/>
+          <w:tab w:val="left" w:pos="2880"/>
+          <w:tab w:val="left" w:pos="3240"/>
+          <w:tab w:val="left" w:pos="3600"/>
+        </w:tabs>
         <w:rPr>
           <w:rFonts w:ascii="Helvetica" w:hAnsi="Helvetica" w:cs="Helvetica"/>
           <w:u w:val="single"/>
         </w:rPr>
-        <w:t>Display - Module 2.6</w:t>
-      </w:r>
-    </w:p>
-    <w:p>
-      <w:pPr>
-        <w:tabs>
-          <w:tab w:val="left" w:pos="360"/>
-          <w:tab w:val="left" w:pos="720"/>
-          <w:tab w:val="left" w:pos="1080"/>
-          <w:tab w:val="left" w:pos="1440"/>
-          <w:tab w:val="left" w:pos="1800"/>
-          <w:tab w:val="left" w:pos="2160"/>
-          <w:tab w:val="left" w:pos="2520"/>
-          <w:tab w:val="left" w:pos="2880"/>
-          <w:tab w:val="left" w:pos="3240"/>
-          <w:tab w:val="left" w:pos="3600"/>
-        </w:tabs>
-        <w:rPr>
-          <w:rFonts w:ascii="Helvetica" w:hAnsi="Helvetica" w:cs="Helvetica"/>
-          <w:u w:val="single"/>
-        </w:rPr>
       </w:pPr>
     </w:p>
     <w:p>
@@ -5034,6 +5766,139 @@
         </w:rPr>
         <w:t xml:space="preserve">The Display Module (DM) will take the solution of the solved puzzle. Through the solved puzzle, the Display Module will create a visual representation for the user. </w:t>
       </w:r>
+    </w:p>
+    <w:p>
+      <w:pPr>
+        <w:tabs>
+          <w:tab w:val="left" w:pos="360"/>
+          <w:tab w:val="left" w:pos="720"/>
+          <w:tab w:val="left" w:pos="1080"/>
+          <w:tab w:val="left" w:pos="1440"/>
+          <w:tab w:val="left" w:pos="1800"/>
+          <w:tab w:val="left" w:pos="2160"/>
+          <w:tab w:val="left" w:pos="2520"/>
+          <w:tab w:val="left" w:pos="2880"/>
+          <w:tab w:val="left" w:pos="3240"/>
+          <w:tab w:val="left" w:pos="3600"/>
+        </w:tabs>
+        <w:rPr>
+          <w:rFonts w:ascii="Helvetica" w:hAnsi="Helvetica" w:cs="Helvetica"/>
+        </w:rPr>
+      </w:pPr>
+    </w:p>
+    <w:p>
+      <w:pPr>
+        <w:tabs>
+          <w:tab w:val="left" w:pos="360"/>
+          <w:tab w:val="left" w:pos="720"/>
+          <w:tab w:val="left" w:pos="1080"/>
+          <w:tab w:val="left" w:pos="1440"/>
+          <w:tab w:val="left" w:pos="1800"/>
+          <w:tab w:val="left" w:pos="2160"/>
+          <w:tab w:val="left" w:pos="2520"/>
+          <w:tab w:val="left" w:pos="2880"/>
+          <w:tab w:val="left" w:pos="3240"/>
+          <w:tab w:val="left" w:pos="3600"/>
+        </w:tabs>
+        <w:rPr>
+          <w:rFonts w:ascii="Helvetica" w:hAnsi="Helvetica" w:cs="Helvetica"/>
+        </w:rPr>
+      </w:pPr>
+    </w:p>
+    <w:p>
+      <w:pPr>
+        <w:tabs>
+          <w:tab w:val="left" w:pos="360"/>
+          <w:tab w:val="left" w:pos="720"/>
+          <w:tab w:val="left" w:pos="1080"/>
+          <w:tab w:val="left" w:pos="1440"/>
+          <w:tab w:val="left" w:pos="1800"/>
+          <w:tab w:val="left" w:pos="2160"/>
+          <w:tab w:val="left" w:pos="2520"/>
+          <w:tab w:val="left" w:pos="2880"/>
+          <w:tab w:val="left" w:pos="3240"/>
+          <w:tab w:val="left" w:pos="3600"/>
+        </w:tabs>
+        <w:rPr>
+          <w:rFonts w:ascii="Helvetica" w:hAnsi="Helvetica" w:cs="Helvetica"/>
+        </w:rPr>
+      </w:pPr>
+    </w:p>
+    <w:p>
+      <w:pPr>
+        <w:tabs>
+          <w:tab w:val="left" w:pos="360"/>
+          <w:tab w:val="left" w:pos="720"/>
+          <w:tab w:val="left" w:pos="1080"/>
+          <w:tab w:val="left" w:pos="1440"/>
+          <w:tab w:val="left" w:pos="1800"/>
+          <w:tab w:val="left" w:pos="2160"/>
+          <w:tab w:val="left" w:pos="2520"/>
+          <w:tab w:val="left" w:pos="2880"/>
+          <w:tab w:val="left" w:pos="3240"/>
+          <w:tab w:val="left" w:pos="3600"/>
+        </w:tabs>
+        <w:rPr>
+          <w:rFonts w:ascii="Helvetica" w:hAnsi="Helvetica" w:cs="Helvetica"/>
+        </w:rPr>
+      </w:pPr>
+    </w:p>
+    <w:p>
+      <w:pPr>
+        <w:tabs>
+          <w:tab w:val="left" w:pos="360"/>
+          <w:tab w:val="left" w:pos="720"/>
+          <w:tab w:val="left" w:pos="1080"/>
+          <w:tab w:val="left" w:pos="1440"/>
+          <w:tab w:val="left" w:pos="1800"/>
+          <w:tab w:val="left" w:pos="2160"/>
+          <w:tab w:val="left" w:pos="2520"/>
+          <w:tab w:val="left" w:pos="2880"/>
+          <w:tab w:val="left" w:pos="3240"/>
+          <w:tab w:val="left" w:pos="3600"/>
+        </w:tabs>
+        <w:rPr>
+          <w:rFonts w:ascii="Helvetica" w:hAnsi="Helvetica" w:cs="Helvetica"/>
+        </w:rPr>
+      </w:pPr>
+    </w:p>
+    <w:p>
+      <w:pPr>
+        <w:tabs>
+          <w:tab w:val="left" w:pos="360"/>
+          <w:tab w:val="left" w:pos="720"/>
+          <w:tab w:val="left" w:pos="1080"/>
+          <w:tab w:val="left" w:pos="1440"/>
+          <w:tab w:val="left" w:pos="1800"/>
+          <w:tab w:val="left" w:pos="2160"/>
+          <w:tab w:val="left" w:pos="2520"/>
+          <w:tab w:val="left" w:pos="2880"/>
+          <w:tab w:val="left" w:pos="3240"/>
+          <w:tab w:val="left" w:pos="3600"/>
+        </w:tabs>
+        <w:rPr>
+          <w:rFonts w:ascii="Helvetica" w:hAnsi="Helvetica" w:cs="Helvetica"/>
+        </w:rPr>
+      </w:pPr>
+    </w:p>
+    <w:p>
+      <w:pPr>
+        <w:tabs>
+          <w:tab w:val="left" w:pos="360"/>
+          <w:tab w:val="left" w:pos="720"/>
+          <w:tab w:val="left" w:pos="1080"/>
+          <w:tab w:val="left" w:pos="1440"/>
+          <w:tab w:val="left" w:pos="1800"/>
+          <w:tab w:val="left" w:pos="2160"/>
+          <w:tab w:val="left" w:pos="2520"/>
+          <w:tab w:val="left" w:pos="2880"/>
+          <w:tab w:val="left" w:pos="3240"/>
+          <w:tab w:val="left" w:pos="3600"/>
+        </w:tabs>
+        <w:rPr>
+          <w:rFonts w:ascii="Helvetica" w:hAnsi="Helvetica" w:cs="Helvetica"/>
+        </w:rPr>
+      </w:pPr>
     </w:p>
     <w:p>
       <w:pPr>
@@ -5173,6 +6038,7 @@
           <w:sz w:val="28"/>
           <w:szCs w:val="28"/>
         </w:rPr>
+        <w:lastRenderedPageBreak/>
         <w:t>3.0</w:t>
       </w:r>
       <w:r>
@@ -5267,25 +6133,19 @@
         </w:tabs>
         <w:rPr>
           <w:rFonts w:ascii="Helvetica" w:hAnsi="Helvetica" w:cs="Helvetica"/>
+          <w:sz w:val="20"/>
+          <w:szCs w:val="20"/>
+        </w:rPr>
+      </w:pPr>
+      <w:r>
+        <w:rPr>
+          <w:rFonts w:ascii="Helvetica" w:hAnsi="Helvetica" w:cs="Helvetica"/>
+          <w:b/>
           <w:sz w:val="28"/>
           <w:szCs w:val="28"/>
         </w:rPr>
-      </w:pPr>
-    </w:p>
-    <w:p>
-      <w:pPr>
-        <w:tabs>
-          <w:tab w:val="left" w:pos="360"/>
-          <w:tab w:val="left" w:pos="720"/>
-          <w:tab w:val="left" w:pos="1080"/>
-          <w:tab w:val="left" w:pos="7920"/>
-        </w:tabs>
-        <w:rPr>
-          <w:rFonts w:ascii="Helvetica" w:hAnsi="Helvetica" w:cs="Helvetica"/>
-          <w:sz w:val="20"/>
-          <w:szCs w:val="20"/>
-        </w:rPr>
-      </w:pPr>
+        <w:t>3.1</w:t>
+      </w:r>
       <w:r>
         <w:rPr>
           <w:rFonts w:ascii="Helvetica" w:hAnsi="Helvetica" w:cs="Helvetica"/>
@@ -5293,7 +6153,7 @@
           <w:sz w:val="28"/>
           <w:szCs w:val="28"/>
         </w:rPr>
-        <w:t>3.1</w:t>
+        <w:tab/>
       </w:r>
       <w:r>
         <w:rPr>
@@ -5311,7 +6171,7 @@
           <w:sz w:val="28"/>
           <w:szCs w:val="28"/>
         </w:rPr>
-        <w:tab/>
+        <w:t>SOLVEDOKU</w:t>
       </w:r>
       <w:r>
         <w:rPr>
@@ -5320,15 +6180,6 @@
           <w:sz w:val="28"/>
           <w:szCs w:val="28"/>
         </w:rPr>
-        <w:t>SOLVEDOKU</w:t>
-      </w:r>
-      <w:r>
-        <w:rPr>
-          <w:rFonts w:ascii="Helvetica" w:hAnsi="Helvetica" w:cs="Helvetica"/>
-          <w:b/>
-          <w:sz w:val="28"/>
-          <w:szCs w:val="28"/>
-        </w:rPr>
         <w:t xml:space="preserve"> Functional Requirements</w:t>
       </w:r>
     </w:p>
@@ -5373,21 +6224,14 @@
         <w:rPr>
           <w:rFonts w:ascii="Helvetica" w:hAnsi="Helvetica" w:cs="Helvetica"/>
         </w:rPr>
-        <w:t>functional requirements. This section includes the complete set of functional requirements, along with explanations for cases in which the statement of the requirement was deemed insufficient or requires additional clarification. All requirements relate to the design modules described in Section 2. An effort has been made to standardize the correlation between the design modules and the requirements to make access and organization more consistent. For example, requirement number “n” affecting module 2.1 will be labeled 3.1.n</w:t>
-      </w:r>
-    </w:p>
-    <w:p>
-      <w:pPr>
-        <w:tabs>
-          <w:tab w:val="left" w:pos="360"/>
-          <w:tab w:val="left" w:pos="720"/>
-          <w:tab w:val="left" w:pos="1080"/>
-          <w:tab w:val="left" w:pos="7920"/>
-        </w:tabs>
-        <w:rPr>
-          <w:rFonts w:ascii="Helvetica" w:hAnsi="Helvetica" w:cs="Helvetica"/>
-        </w:rPr>
-      </w:pPr>
+        <w:t>functional requirements. This section includes the complete set of functional requir</w:t>
+      </w:r>
+      <w:r>
+        <w:rPr>
+          <w:rFonts w:ascii="Helvetica" w:hAnsi="Helvetica" w:cs="Helvetica"/>
+        </w:rPr>
+        <w:t>ements, along with explanations.</w:t>
+      </w:r>
     </w:p>
     <w:p>
       <w:pPr>
@@ -6280,11 +7124,6 @@
     <w:p/>
     <w:p/>
     <w:p/>
-    <w:p/>
-    <w:p>
-      <w:bookmarkStart w:id="0" w:name="_GoBack"/>
-      <w:bookmarkEnd w:id="0"/>
-    </w:p>
     <w:tbl>
       <w:tblPr>
         <w:tblW w:w="9715" w:type="dxa"/>
@@ -6330,7 +7169,6 @@
                 <w:rFonts w:ascii="Constantia" w:hAnsi="Constantia" w:cs="Helvetica"/>
                 <w:b/>
               </w:rPr>
-              <w:lastRenderedPageBreak/>
               <w:t>Requirements Related to Design Module 2.4: Data Formation Module</w:t>
             </w:r>
           </w:p>
@@ -7270,7 +8108,13 @@
               <w:rPr>
                 <w:rFonts w:ascii="Constantia" w:hAnsi="Constantia" w:cs="Helvetica"/>
               </w:rPr>
-              <w:t xml:space="preserve">SOM shall be able to process the populated data for displaying it </w:t>
+              <w:t>DM</w:t>
+            </w:r>
+            <w:r>
+              <w:rPr>
+                <w:rFonts w:ascii="Constantia" w:hAnsi="Constantia" w:cs="Helvetica"/>
+              </w:rPr>
+              <w:t xml:space="preserve"> shall be able to process the populated data for displaying it </w:t>
             </w:r>
           </w:p>
         </w:tc>
@@ -7334,34 +8178,18 @@
               <w:rPr>
                 <w:rFonts w:ascii="Constantia" w:hAnsi="Constantia" w:cs="Helvetica"/>
               </w:rPr>
-              <w:t>SOM shall be able to create a visual representation for the user’s interpretation</w:t>
+              <w:t>DM</w:t>
+            </w:r>
+            <w:r>
+              <w:rPr>
+                <w:rFonts w:ascii="Constantia" w:hAnsi="Constantia" w:cs="Helvetica"/>
+              </w:rPr>
+              <w:t xml:space="preserve"> shall be able to create a visual representation for the user’s interpretation</w:t>
             </w:r>
           </w:p>
         </w:tc>
       </w:tr>
     </w:tbl>
-    <w:p/>
-    <w:p>
-      <w:pPr>
-        <w:pStyle w:val="ListParagraph"/>
-        <w:ind w:left="0"/>
-        <w:rPr>
-          <w:rFonts w:ascii="Constantia" w:hAnsi="Constantia"/>
-          <w:b/>
-          <w:sz w:val="24"/>
-          <w:szCs w:val="24"/>
-        </w:rPr>
-      </w:pPr>
-    </w:p>
-    <w:p/>
-    <w:p/>
-    <w:p/>
-    <w:p/>
-    <w:p/>
-    <w:p/>
-    <w:p/>
-    <w:p/>
-    <w:p/>
     <w:p>
       <w:pPr>
         <w:tabs>
@@ -7393,396 +8221,6 @@
           <w:szCs w:val="28"/>
         </w:rPr>
       </w:pPr>
-    </w:p>
-    <w:p>
-      <w:pPr>
-        <w:tabs>
-          <w:tab w:val="left" w:pos="360"/>
-          <w:tab w:val="left" w:pos="720"/>
-          <w:tab w:val="left" w:pos="1080"/>
-          <w:tab w:val="left" w:pos="7920"/>
-        </w:tabs>
-        <w:rPr>
-          <w:rFonts w:ascii="Helvetica" w:hAnsi="Helvetica" w:cs="Helvetica"/>
-          <w:b/>
-          <w:sz w:val="28"/>
-          <w:szCs w:val="28"/>
-        </w:rPr>
-      </w:pPr>
-    </w:p>
-    <w:p>
-      <w:pPr>
-        <w:tabs>
-          <w:tab w:val="left" w:pos="360"/>
-          <w:tab w:val="left" w:pos="720"/>
-          <w:tab w:val="left" w:pos="1080"/>
-          <w:tab w:val="left" w:pos="7920"/>
-        </w:tabs>
-        <w:rPr>
-          <w:rFonts w:ascii="Helvetica" w:hAnsi="Helvetica" w:cs="Helvetica"/>
-          <w:b/>
-          <w:sz w:val="28"/>
-          <w:szCs w:val="28"/>
-        </w:rPr>
-      </w:pPr>
-    </w:p>
-    <w:p>
-      <w:pPr>
-        <w:tabs>
-          <w:tab w:val="left" w:pos="360"/>
-          <w:tab w:val="left" w:pos="720"/>
-          <w:tab w:val="left" w:pos="1080"/>
-          <w:tab w:val="left" w:pos="7920"/>
-        </w:tabs>
-        <w:rPr>
-          <w:rFonts w:ascii="Helvetica" w:hAnsi="Helvetica" w:cs="Helvetica"/>
-          <w:b/>
-          <w:sz w:val="28"/>
-          <w:szCs w:val="28"/>
-        </w:rPr>
-      </w:pPr>
-      <w:r>
-        <w:rPr>
-          <w:rFonts w:ascii="Helvetica" w:hAnsi="Helvetica" w:cs="Helvetica"/>
-          <w:b/>
-          <w:sz w:val="28"/>
-          <w:szCs w:val="28"/>
-        </w:rPr>
-        <w:t>3.2</w:t>
-      </w:r>
-      <w:r>
-        <w:rPr>
-          <w:rFonts w:ascii="Helvetica" w:hAnsi="Helvetica" w:cs="Helvetica"/>
-          <w:b/>
-          <w:sz w:val="28"/>
-          <w:szCs w:val="28"/>
-        </w:rPr>
-        <w:tab/>
-      </w:r>
-      <w:r>
-        <w:rPr>
-          <w:rFonts w:ascii="Helvetica" w:hAnsi="Helvetica" w:cs="Helvetica"/>
-          <w:b/>
-          <w:sz w:val="28"/>
-          <w:szCs w:val="28"/>
-        </w:rPr>
-        <w:tab/>
-        <w:t>SOLVEDOKU</w:t>
-      </w:r>
-      <w:r>
-        <w:rPr>
-          <w:rFonts w:ascii="Helvetica" w:hAnsi="Helvetica" w:cs="Helvetica"/>
-          <w:b/>
-          <w:sz w:val="28"/>
-          <w:szCs w:val="28"/>
-        </w:rPr>
-        <w:t xml:space="preserve"> Non-Functional Requirements</w:t>
-      </w:r>
-    </w:p>
-    <w:p>
-      <w:pPr>
-        <w:tabs>
-          <w:tab w:val="left" w:pos="360"/>
-          <w:tab w:val="left" w:pos="720"/>
-          <w:tab w:val="left" w:pos="1080"/>
-          <w:tab w:val="left" w:pos="7920"/>
-        </w:tabs>
-        <w:rPr>
-          <w:rFonts w:ascii="Helvetica" w:hAnsi="Helvetica" w:cs="Helvetica"/>
-          <w:sz w:val="20"/>
-          <w:szCs w:val="20"/>
-        </w:rPr>
-      </w:pPr>
-    </w:p>
-    <w:p>
-      <w:pPr>
-        <w:tabs>
-          <w:tab w:val="left" w:pos="360"/>
-          <w:tab w:val="left" w:pos="720"/>
-          <w:tab w:val="left" w:pos="1080"/>
-          <w:tab w:val="left" w:pos="7920"/>
-        </w:tabs>
-        <w:rPr>
-          <w:rFonts w:ascii="Helvetica" w:hAnsi="Helvetica" w:cs="Helvetica"/>
-        </w:rPr>
-      </w:pPr>
-      <w:r>
-        <w:rPr>
-          <w:rFonts w:ascii="Helvetica" w:hAnsi="Helvetica" w:cs="Helvetica"/>
-        </w:rPr>
-        <w:t xml:space="preserve">This Section collects all the </w:t>
-      </w:r>
-      <w:r>
-        <w:rPr>
-          <w:rFonts w:ascii="Helvetica" w:hAnsi="Helvetica" w:cs="Helvetica"/>
-        </w:rPr>
-        <w:t>SOLVEDOKU’s</w:t>
-      </w:r>
-      <w:r>
-        <w:rPr>
-          <w:rFonts w:ascii="Helvetica" w:hAnsi="Helvetica" w:cs="Helvetica"/>
-        </w:rPr>
-        <w:t xml:space="preserve"> Non-Functional Requirements. All </w:t>
-      </w:r>
-      <w:r>
-        <w:rPr>
-          <w:rFonts w:ascii="Helvetica" w:hAnsi="Helvetica" w:cs="Helvetica" w:hint="eastAsia"/>
-          <w:lang w:eastAsia="zh-CN"/>
-        </w:rPr>
-        <w:t xml:space="preserve">non-functional </w:t>
-      </w:r>
-      <w:r>
-        <w:rPr>
-          <w:rFonts w:ascii="Helvetica" w:hAnsi="Helvetica" w:cs="Helvetica"/>
-        </w:rPr>
-        <w:t>requirements are numbered “NF – n” where “n” indicates the n</w:t>
-      </w:r>
-      <w:r>
-        <w:rPr>
-          <w:rFonts w:ascii="Helvetica" w:hAnsi="Helvetica" w:cs="Helvetica"/>
-          <w:vertAlign w:val="superscript"/>
-        </w:rPr>
-        <w:t>th</w:t>
-      </w:r>
-      <w:r>
-        <w:rPr>
-          <w:rFonts w:ascii="Helvetica" w:hAnsi="Helvetica" w:cs="Helvetica"/>
-        </w:rPr>
-        <w:t xml:space="preserve"> requirement.</w:t>
-      </w:r>
-    </w:p>
-    <w:p>
-      <w:pPr>
-        <w:tabs>
-          <w:tab w:val="left" w:pos="360"/>
-          <w:tab w:val="left" w:pos="720"/>
-          <w:tab w:val="left" w:pos="1080"/>
-          <w:tab w:val="left" w:pos="7920"/>
-        </w:tabs>
-        <w:rPr>
-          <w:rFonts w:ascii="Helvetica" w:hAnsi="Helvetica" w:cs="Helvetica"/>
-        </w:rPr>
-      </w:pPr>
-    </w:p>
-    <w:p>
-      <w:pPr>
-        <w:pStyle w:val="BodyTextIndent"/>
-        <w:tabs>
-          <w:tab w:val="clear" w:pos="1440"/>
-          <w:tab w:val="clear" w:pos="1800"/>
-          <w:tab w:val="clear" w:pos="2160"/>
-          <w:tab w:val="clear" w:pos="2520"/>
-          <w:tab w:val="clear" w:pos="2880"/>
-          <w:tab w:val="clear" w:pos="3240"/>
-          <w:tab w:val="clear" w:pos="3600"/>
-          <w:tab w:val="left" w:pos="720"/>
-          <w:tab w:val="left" w:pos="7920"/>
-        </w:tabs>
-        <w:rPr>
-          <w:sz w:val="24"/>
-          <w:szCs w:val="24"/>
-          <w:lang w:eastAsia="zh-CN"/>
-        </w:rPr>
-      </w:pPr>
-      <w:r>
-        <w:rPr>
-          <w:sz w:val="24"/>
-          <w:szCs w:val="24"/>
-        </w:rPr>
-        <w:t xml:space="preserve">NF </w:t>
-      </w:r>
-      <w:r>
-        <w:rPr>
-          <w:rFonts w:hint="eastAsia"/>
-          <w:sz w:val="24"/>
-          <w:szCs w:val="24"/>
-          <w:lang w:eastAsia="zh-CN"/>
-        </w:rPr>
-        <w:t>-</w:t>
-      </w:r>
-      <w:r>
-        <w:rPr>
-          <w:sz w:val="24"/>
-          <w:szCs w:val="24"/>
-        </w:rPr>
-        <w:t xml:space="preserve"> 1</w:t>
-      </w:r>
-      <w:r>
-        <w:rPr>
-          <w:sz w:val="24"/>
-          <w:szCs w:val="24"/>
-        </w:rPr>
-        <w:tab/>
-      </w:r>
-      <w:r>
-        <w:rPr>
-          <w:rFonts w:hint="eastAsia"/>
-          <w:sz w:val="24"/>
-          <w:szCs w:val="24"/>
-          <w:lang w:eastAsia="zh-CN"/>
-        </w:rPr>
-        <w:t xml:space="preserve">     </w:t>
-      </w:r>
-      <w:r>
-        <w:rPr>
-          <w:sz w:val="24"/>
-          <w:szCs w:val="24"/>
-        </w:rPr>
-        <w:t>OLYMPIA requires sufficient data storage to store a library of rehearsal recordings as well as machine-read librettos and scores.</w:t>
-      </w:r>
-    </w:p>
-    <w:p>
-      <w:pPr>
-        <w:pStyle w:val="BodyTextIndent"/>
-        <w:tabs>
-          <w:tab w:val="clear" w:pos="1440"/>
-          <w:tab w:val="clear" w:pos="1800"/>
-          <w:tab w:val="clear" w:pos="2160"/>
-          <w:tab w:val="clear" w:pos="2520"/>
-          <w:tab w:val="clear" w:pos="2880"/>
-          <w:tab w:val="clear" w:pos="3240"/>
-          <w:tab w:val="clear" w:pos="3600"/>
-          <w:tab w:val="left" w:pos="720"/>
-          <w:tab w:val="left" w:pos="7920"/>
-        </w:tabs>
-        <w:rPr>
-          <w:sz w:val="24"/>
-          <w:szCs w:val="24"/>
-          <w:lang w:eastAsia="zh-CN"/>
-        </w:rPr>
-      </w:pPr>
-      <w:r>
-        <w:rPr>
-          <w:rFonts w:hint="eastAsia"/>
-          <w:sz w:val="24"/>
-          <w:szCs w:val="24"/>
-          <w:lang w:eastAsia="zh-CN"/>
-        </w:rPr>
-        <w:t xml:space="preserve">NF </w:t>
-      </w:r>
-      <w:r>
-        <w:rPr>
-          <w:sz w:val="24"/>
-          <w:szCs w:val="24"/>
-          <w:lang w:eastAsia="zh-CN"/>
-        </w:rPr>
-        <w:t>-</w:t>
-      </w:r>
-      <w:r>
-        <w:rPr>
-          <w:rFonts w:hint="eastAsia"/>
-          <w:sz w:val="24"/>
-          <w:szCs w:val="24"/>
-          <w:lang w:eastAsia="zh-CN"/>
-        </w:rPr>
-        <w:t xml:space="preserve"> </w:t>
-      </w:r>
-      <w:r>
-        <w:rPr>
-          <w:sz w:val="24"/>
-          <w:szCs w:val="24"/>
-          <w:lang w:eastAsia="zh-CN"/>
-        </w:rPr>
-        <w:t>2</w:t>
-      </w:r>
-      <w:r>
-        <w:rPr>
-          <w:rFonts w:hint="eastAsia"/>
-          <w:sz w:val="24"/>
-          <w:szCs w:val="24"/>
-          <w:lang w:eastAsia="zh-CN"/>
-        </w:rPr>
-        <w:t xml:space="preserve">      </w:t>
-      </w:r>
-      <w:r>
-        <w:rPr>
-          <w:sz w:val="24"/>
-          <w:szCs w:val="24"/>
-          <w:lang w:eastAsia="zh-CN"/>
-        </w:rPr>
-        <w:t>OLYMPIA must execute cue events as rapidly as a professional stage crew</w:t>
-      </w:r>
-      <w:r>
-        <w:rPr>
-          <w:rFonts w:hint="eastAsia"/>
-          <w:sz w:val="24"/>
-          <w:szCs w:val="24"/>
-          <w:lang w:eastAsia="zh-CN"/>
-        </w:rPr>
-        <w:t xml:space="preserve">. </w:t>
-      </w:r>
-    </w:p>
-    <w:p>
-      <w:pPr>
-        <w:pStyle w:val="BodyTextIndent"/>
-        <w:tabs>
-          <w:tab w:val="clear" w:pos="1440"/>
-          <w:tab w:val="clear" w:pos="1800"/>
-          <w:tab w:val="clear" w:pos="2160"/>
-          <w:tab w:val="clear" w:pos="2520"/>
-          <w:tab w:val="clear" w:pos="2880"/>
-          <w:tab w:val="clear" w:pos="3240"/>
-          <w:tab w:val="clear" w:pos="3600"/>
-          <w:tab w:val="left" w:pos="720"/>
-          <w:tab w:val="left" w:pos="7920"/>
-        </w:tabs>
-        <w:rPr>
-          <w:sz w:val="24"/>
-          <w:szCs w:val="24"/>
-          <w:lang w:val="en-GB" w:eastAsia="zh-CN"/>
-        </w:rPr>
-      </w:pPr>
-      <w:r>
-        <w:rPr>
-          <w:rFonts w:hint="eastAsia"/>
-          <w:sz w:val="24"/>
-          <w:szCs w:val="24"/>
-          <w:lang w:eastAsia="zh-CN"/>
-        </w:rPr>
-        <w:t xml:space="preserve">NF </w:t>
-      </w:r>
-      <w:r>
-        <w:rPr>
-          <w:sz w:val="24"/>
-          <w:szCs w:val="24"/>
-          <w:lang w:eastAsia="zh-CN"/>
-        </w:rPr>
-        <w:t>-</w:t>
-      </w:r>
-      <w:r>
-        <w:rPr>
-          <w:rFonts w:hint="eastAsia"/>
-          <w:sz w:val="24"/>
-          <w:szCs w:val="24"/>
-          <w:lang w:eastAsia="zh-CN"/>
-        </w:rPr>
-        <w:t xml:space="preserve"> </w:t>
-      </w:r>
-      <w:r>
-        <w:rPr>
-          <w:sz w:val="24"/>
-          <w:szCs w:val="24"/>
-          <w:lang w:eastAsia="zh-CN"/>
-        </w:rPr>
-        <w:t>3</w:t>
-      </w:r>
-      <w:r>
-        <w:rPr>
-          <w:rFonts w:hint="eastAsia"/>
-          <w:sz w:val="24"/>
-          <w:szCs w:val="24"/>
-          <w:lang w:eastAsia="zh-CN"/>
-        </w:rPr>
-        <w:t xml:space="preserve">      </w:t>
-      </w:r>
-      <w:r>
-        <w:rPr>
-          <w:sz w:val="24"/>
-          <w:szCs w:val="24"/>
-          <w:lang w:eastAsia="zh-CN"/>
-        </w:rPr>
-        <w:t>OLYMPIA must be operable by creative professionals who have little technical training.</w:t>
-      </w:r>
     </w:p>
     <w:p>
       <w:pPr>
@@ -8383,21 +8821,19 @@
         <w:rPr>
           <w:rFonts w:ascii="Helvetica" w:hAnsi="Helvetica" w:cs="Helvetica"/>
         </w:rPr>
-        <w:t xml:space="preserve"> grabs the puzzle and cuts out unnecessary border. This class also crops the puzzle into individual </w:t>
-      </w:r>
-      <w:proofErr w:type="gramStart"/>
-      <w:r>
-        <w:rPr>
-          <w:rFonts w:ascii="Helvetica" w:hAnsi="Helvetica" w:cs="Helvetica"/>
-        </w:rPr>
-        <w:t>81 digit</w:t>
-      </w:r>
-      <w:proofErr w:type="gramEnd"/>
-      <w:r>
-        <w:rPr>
-          <w:rFonts w:ascii="Helvetica" w:hAnsi="Helvetica" w:cs="Helvetica"/>
-        </w:rPr>
-        <w:t xml:space="preserve"> squares. </w:t>
+        <w:t xml:space="preserve"> grabs the puzzle and cuts out unnecessary border. This class also crop</w:t>
+      </w:r>
+      <w:r>
+        <w:rPr>
+          <w:rFonts w:ascii="Helvetica" w:hAnsi="Helvetica" w:cs="Helvetica"/>
+        </w:rPr>
+        <w:t>s the puzzle into individual 81</w:t>
+      </w:r>
+      <w:r>
+        <w:rPr>
+          <w:rFonts w:ascii="Helvetica" w:hAnsi="Helvetica" w:cs="Helvetica"/>
+        </w:rPr>
+        <w:t xml:space="preserve">digit squares. </w:t>
       </w:r>
     </w:p>
     <w:p>
@@ -8487,28 +8923,224 @@
         </w:rPr>
         <w:t xml:space="preserve">detects the digit inside the individual squares. This class then determines if the square contains a digit or not. If </w:t>
       </w:r>
+      <w:r>
+        <w:rPr>
+          <w:color w:val="000000"/>
+        </w:rPr>
+        <w:t>not,</w:t>
+      </w:r>
+      <w:r>
+        <w:rPr>
+          <w:color w:val="000000"/>
+        </w:rPr>
+        <w:t xml:space="preserve"> then this class enters 0 as a substitute for a blank digit.</w:t>
+      </w:r>
+    </w:p>
+    <w:p>
+      <w:pPr>
+        <w:pStyle w:val="NormalWeb"/>
+        <w:rPr>
+          <w:color w:val="000000"/>
+        </w:rPr>
+      </w:pPr>
+    </w:p>
+    <w:p>
+      <w:pPr>
+        <w:tabs>
+          <w:tab w:val="left" w:pos="360"/>
+          <w:tab w:val="left" w:pos="720"/>
+          <w:tab w:val="left" w:pos="1080"/>
+          <w:tab w:val="left" w:pos="7920"/>
+        </w:tabs>
+        <w:rPr>
+          <w:rFonts w:ascii="Helvetica" w:hAnsi="Helvetica" w:cs="Helvetica"/>
+          <w:b/>
+        </w:rPr>
+      </w:pPr>
+      <w:r>
+        <w:rPr>
+          <w:rFonts w:ascii="Helvetica" w:hAnsi="Helvetica" w:cs="Helvetica"/>
+          <w:b/>
+        </w:rPr>
+        <w:t xml:space="preserve">Board </w:t>
+      </w:r>
+    </w:p>
+    <w:p>
+      <w:pPr>
+        <w:tabs>
+          <w:tab w:val="left" w:pos="360"/>
+          <w:tab w:val="left" w:pos="720"/>
+          <w:tab w:val="left" w:pos="1080"/>
+          <w:tab w:val="left" w:pos="7920"/>
+        </w:tabs>
+        <w:rPr>
+          <w:rFonts w:ascii="Helvetica" w:hAnsi="Helvetica" w:cs="Helvetica"/>
+          <w:i/>
+        </w:rPr>
+      </w:pPr>
+    </w:p>
+    <w:p>
+      <w:pPr>
+        <w:tabs>
+          <w:tab w:val="left" w:pos="360"/>
+          <w:tab w:val="left" w:pos="720"/>
+          <w:tab w:val="left" w:pos="1080"/>
+          <w:tab w:val="left" w:pos="7920"/>
+        </w:tabs>
+        <w:rPr>
+          <w:rFonts w:ascii="Helvetica" w:hAnsi="Helvetica" w:cs="Helvetica"/>
+        </w:rPr>
+      </w:pPr>
+      <w:r>
+        <w:rPr>
+          <w:rFonts w:ascii="Helvetica" w:hAnsi="Helvetica" w:cs="Helvetica"/>
+          <w:i/>
+        </w:rPr>
+        <w:t xml:space="preserve">Board </w:t>
+      </w:r>
+      <w:r>
+        <w:rPr>
+          <w:rFonts w:ascii="Helvetica" w:hAnsi="Helvetica" w:cs="Helvetica"/>
+        </w:rPr>
+        <w:t>orients the ou</w:t>
+      </w:r>
+      <w:r>
+        <w:rPr>
+          <w:rFonts w:ascii="Helvetica" w:hAnsi="Helvetica" w:cs="Helvetica"/>
+        </w:rPr>
+        <w:t>t</w:t>
+      </w:r>
+      <w:r>
+        <w:rPr>
+          <w:rFonts w:ascii="Helvetica" w:hAnsi="Helvetica" w:cs="Helvetica"/>
+        </w:rPr>
+        <w:t>p</w:t>
+      </w:r>
+      <w:r>
+        <w:rPr>
+          <w:rFonts w:ascii="Helvetica" w:hAnsi="Helvetica" w:cs="Helvetica"/>
+        </w:rPr>
+        <w:t>u</w:t>
+      </w:r>
+      <w:r>
+        <w:rPr>
+          <w:rFonts w:ascii="Helvetica" w:hAnsi="Helvetica" w:cs="Helvetica"/>
+        </w:rPr>
+        <w:t xml:space="preserve">t as a 9 by 9 grid during testing. </w:t>
+      </w:r>
+    </w:p>
+    <w:p>
+      <w:pPr>
+        <w:tabs>
+          <w:tab w:val="left" w:pos="360"/>
+          <w:tab w:val="left" w:pos="720"/>
+          <w:tab w:val="left" w:pos="1080"/>
+          <w:tab w:val="left" w:pos="7920"/>
+        </w:tabs>
+        <w:rPr>
+          <w:rFonts w:ascii="Helvetica" w:hAnsi="Helvetica" w:cs="Helvetica"/>
+          <w:b/>
+        </w:rPr>
+      </w:pPr>
+    </w:p>
+    <w:p>
+      <w:pPr>
+        <w:tabs>
+          <w:tab w:val="left" w:pos="360"/>
+          <w:tab w:val="left" w:pos="720"/>
+          <w:tab w:val="left" w:pos="1080"/>
+          <w:tab w:val="left" w:pos="7920"/>
+        </w:tabs>
+        <w:rPr>
+          <w:rFonts w:ascii="Helvetica" w:hAnsi="Helvetica" w:cs="Helvetica"/>
+          <w:b/>
+        </w:rPr>
+      </w:pPr>
+      <w:proofErr w:type="spellStart"/>
+      <w:r>
+        <w:rPr>
+          <w:rFonts w:ascii="Helvetica" w:hAnsi="Helvetica" w:cs="Helvetica"/>
+          <w:b/>
+        </w:rPr>
+        <w:t>DancingLinks</w:t>
+      </w:r>
+      <w:proofErr w:type="spellEnd"/>
+      <w:r>
+        <w:rPr>
+          <w:rFonts w:ascii="Helvetica" w:hAnsi="Helvetica" w:cs="Helvetica"/>
+          <w:b/>
+        </w:rPr>
+        <w:t xml:space="preserve"> </w:t>
+      </w:r>
+    </w:p>
+    <w:p>
+      <w:pPr>
+        <w:tabs>
+          <w:tab w:val="left" w:pos="360"/>
+          <w:tab w:val="left" w:pos="720"/>
+          <w:tab w:val="left" w:pos="1080"/>
+          <w:tab w:val="left" w:pos="7920"/>
+        </w:tabs>
+        <w:rPr>
+          <w:rFonts w:ascii="Helvetica" w:hAnsi="Helvetica" w:cs="Helvetica"/>
+          <w:b/>
+        </w:rPr>
+      </w:pPr>
+    </w:p>
+    <w:p>
+      <w:pPr>
+        <w:tabs>
+          <w:tab w:val="left" w:pos="360"/>
+          <w:tab w:val="left" w:pos="720"/>
+          <w:tab w:val="left" w:pos="1080"/>
+          <w:tab w:val="left" w:pos="7920"/>
+        </w:tabs>
+        <w:rPr>
+          <w:rFonts w:ascii="Helvetica" w:hAnsi="Helvetica" w:cs="Helvetica"/>
+        </w:rPr>
+      </w:pPr>
+      <w:proofErr w:type="spellStart"/>
+      <w:r>
+        <w:rPr>
+          <w:rFonts w:ascii="Helvetica" w:hAnsi="Helvetica" w:cs="Helvetica"/>
+          <w:i/>
+        </w:rPr>
+        <w:t>DancingLinks</w:t>
+      </w:r>
+      <w:proofErr w:type="spellEnd"/>
+      <w:r>
+        <w:rPr>
+          <w:rFonts w:ascii="Helvetica" w:hAnsi="Helvetica" w:cs="Helvetica"/>
+          <w:i/>
+        </w:rPr>
+        <w:t xml:space="preserve"> </w:t>
+      </w:r>
+      <w:r>
+        <w:rPr>
+          <w:rFonts w:ascii="Helvetica" w:hAnsi="Helvetica" w:cs="Helvetica"/>
+        </w:rPr>
+        <w:t xml:space="preserve">is a row and column creator. It creates either </w:t>
+      </w:r>
       <w:proofErr w:type="gramStart"/>
       <w:r>
         <w:rPr>
-          <w:color w:val="000000"/>
-        </w:rPr>
-        <w:t>not</w:t>
+          <w:rFonts w:ascii="Helvetica" w:hAnsi="Helvetica" w:cs="Helvetica"/>
+        </w:rPr>
+        <w:t>a vertical or horizontal strip 9 grids</w:t>
       </w:r>
       <w:proofErr w:type="gramEnd"/>
       <w:r>
         <w:rPr>
-          <w:color w:val="000000"/>
-        </w:rPr>
-        <w:t xml:space="preserve"> then this class enters 0 as a substitute for a blank digit.</w:t>
-      </w:r>
-    </w:p>
-    <w:p>
-      <w:pPr>
-        <w:pStyle w:val="NormalWeb"/>
-        <w:rPr>
-          <w:color w:val="000000"/>
-        </w:rPr>
-      </w:pPr>
+          <w:rFonts w:ascii="Helvetica" w:hAnsi="Helvetica" w:cs="Helvetica"/>
+        </w:rPr>
+        <w:t xml:space="preserve">. These grids are combined to create a 9x9 grid for the Board class to </w:t>
+      </w:r>
+      <w:r>
+        <w:rPr>
+          <w:rFonts w:ascii="Helvetica" w:hAnsi="Helvetica" w:cs="Helvetica"/>
+        </w:rPr>
+        <w:t xml:space="preserve">process </w:t>
+      </w:r>
     </w:p>
     <w:p>
       <w:pPr>
@@ -8520,16 +9152,8 @@
         </w:tabs>
         <w:rPr>
           <w:rFonts w:ascii="Helvetica" w:hAnsi="Helvetica" w:cs="Helvetica"/>
-          <w:b/>
-        </w:rPr>
-      </w:pPr>
-      <w:r>
-        <w:rPr>
-          <w:rFonts w:ascii="Helvetica" w:hAnsi="Helvetica" w:cs="Helvetica"/>
-          <w:b/>
-        </w:rPr>
-        <w:t xml:space="preserve">Board </w:t>
-      </w:r>
+        </w:rPr>
+      </w:pPr>
     </w:p>
     <w:p>
       <w:pPr>
@@ -8541,9 +9165,16 @@
         </w:tabs>
         <w:rPr>
           <w:rFonts w:ascii="Helvetica" w:hAnsi="Helvetica" w:cs="Helvetica"/>
-          <w:i/>
-        </w:rPr>
-      </w:pPr>
+          <w:b/>
+        </w:rPr>
+      </w:pPr>
+      <w:r>
+        <w:rPr>
+          <w:rFonts w:ascii="Helvetica" w:hAnsi="Helvetica" w:cs="Helvetica"/>
+          <w:b/>
+        </w:rPr>
+        <w:t xml:space="preserve">Main/Driver </w:t>
+      </w:r>
     </w:p>
     <w:p>
       <w:pPr>
@@ -8557,33 +9188,6 @@
           <w:rFonts w:ascii="Helvetica" w:hAnsi="Helvetica" w:cs="Helvetica"/>
         </w:rPr>
       </w:pPr>
-      <w:r>
-        <w:rPr>
-          <w:rFonts w:ascii="Helvetica" w:hAnsi="Helvetica" w:cs="Helvetica"/>
-          <w:i/>
-        </w:rPr>
-        <w:t xml:space="preserve">Board </w:t>
-      </w:r>
-      <w:r>
-        <w:rPr>
-          <w:rFonts w:ascii="Helvetica" w:hAnsi="Helvetica" w:cs="Helvetica"/>
-        </w:rPr>
-        <w:t xml:space="preserve">orients the </w:t>
-      </w:r>
-      <w:proofErr w:type="spellStart"/>
-      <w:r>
-        <w:rPr>
-          <w:rFonts w:ascii="Helvetica" w:hAnsi="Helvetica" w:cs="Helvetica"/>
-        </w:rPr>
-        <w:t>oupt</w:t>
-      </w:r>
-      <w:proofErr w:type="spellEnd"/>
-      <w:r>
-        <w:rPr>
-          <w:rFonts w:ascii="Helvetica" w:hAnsi="Helvetica" w:cs="Helvetica"/>
-        </w:rPr>
-        <w:t xml:space="preserve"> as a 9 by 9 grid during testing. </w:t>
-      </w:r>
     </w:p>
     <w:p>
       <w:pPr>
@@ -8595,638 +9199,13 @@
         </w:tabs>
         <w:rPr>
           <w:rFonts w:ascii="Helvetica" w:hAnsi="Helvetica" w:cs="Helvetica"/>
-          <w:b/>
-        </w:rPr>
-      </w:pPr>
-    </w:p>
-    <w:p>
-      <w:pPr>
-        <w:tabs>
-          <w:tab w:val="left" w:pos="360"/>
-          <w:tab w:val="left" w:pos="720"/>
-          <w:tab w:val="left" w:pos="1080"/>
-          <w:tab w:val="left" w:pos="7920"/>
-        </w:tabs>
-        <w:rPr>
-          <w:rFonts w:ascii="Helvetica" w:hAnsi="Helvetica" w:cs="Helvetica"/>
-          <w:b/>
-        </w:rPr>
-      </w:pPr>
-      <w:proofErr w:type="spellStart"/>
-      <w:r>
-        <w:rPr>
-          <w:rFonts w:ascii="Helvetica" w:hAnsi="Helvetica" w:cs="Helvetica"/>
-          <w:b/>
-        </w:rPr>
-        <w:t>DancingLinks</w:t>
-      </w:r>
-      <w:proofErr w:type="spellEnd"/>
-      <w:r>
-        <w:rPr>
-          <w:rFonts w:ascii="Helvetica" w:hAnsi="Helvetica" w:cs="Helvetica"/>
-          <w:b/>
-        </w:rPr>
-        <w:t xml:space="preserve"> </w:t>
-      </w:r>
-    </w:p>
-    <w:p>
-      <w:pPr>
-        <w:tabs>
-          <w:tab w:val="left" w:pos="360"/>
-          <w:tab w:val="left" w:pos="720"/>
-          <w:tab w:val="left" w:pos="1080"/>
-          <w:tab w:val="left" w:pos="7920"/>
-        </w:tabs>
-        <w:rPr>
-          <w:rFonts w:ascii="Helvetica" w:hAnsi="Helvetica" w:cs="Helvetica"/>
-          <w:b/>
-        </w:rPr>
-      </w:pPr>
-    </w:p>
-    <w:p>
-      <w:pPr>
-        <w:tabs>
-          <w:tab w:val="left" w:pos="360"/>
-          <w:tab w:val="left" w:pos="720"/>
-          <w:tab w:val="left" w:pos="1080"/>
-          <w:tab w:val="left" w:pos="7920"/>
-        </w:tabs>
-        <w:rPr>
-          <w:rFonts w:ascii="Helvetica" w:hAnsi="Helvetica" w:cs="Helvetica"/>
-        </w:rPr>
-      </w:pPr>
-    </w:p>
-    <w:p>
-      <w:pPr>
-        <w:tabs>
-          <w:tab w:val="left" w:pos="360"/>
-          <w:tab w:val="left" w:pos="720"/>
-          <w:tab w:val="left" w:pos="1080"/>
-          <w:tab w:val="left" w:pos="7920"/>
-        </w:tabs>
-        <w:rPr>
-          <w:rFonts w:ascii="Helvetica" w:hAnsi="Helvetica" w:cs="Helvetica"/>
-          <w:b/>
-        </w:rPr>
-      </w:pPr>
-      <w:r>
-        <w:rPr>
-          <w:rFonts w:ascii="Helvetica" w:hAnsi="Helvetica" w:cs="Helvetica"/>
-          <w:b/>
-        </w:rPr>
-        <w:t>Special Effects:</w:t>
-      </w:r>
-    </w:p>
-    <w:p>
-      <w:pPr>
-        <w:tabs>
-          <w:tab w:val="left" w:pos="360"/>
-          <w:tab w:val="left" w:pos="720"/>
-          <w:tab w:val="left" w:pos="1080"/>
-          <w:tab w:val="left" w:pos="7920"/>
-        </w:tabs>
-        <w:rPr>
-          <w:rFonts w:ascii="Helvetica" w:hAnsi="Helvetica" w:cs="Helvetica"/>
-          <w:b/>
-        </w:rPr>
-      </w:pPr>
-    </w:p>
-    <w:p>
-      <w:pPr>
-        <w:tabs>
-          <w:tab w:val="left" w:pos="360"/>
-          <w:tab w:val="left" w:pos="720"/>
-          <w:tab w:val="left" w:pos="1080"/>
-          <w:tab w:val="left" w:pos="7920"/>
-        </w:tabs>
-        <w:rPr>
-          <w:rFonts w:ascii="Helvetica" w:hAnsi="Helvetica" w:cs="Helvetica"/>
-        </w:rPr>
-      </w:pPr>
-      <w:proofErr w:type="spellStart"/>
-      <w:r>
-        <w:rPr>
-          <w:rFonts w:ascii="Helvetica" w:hAnsi="Helvetica" w:cs="Helvetica"/>
-          <w:i/>
-        </w:rPr>
-        <w:t>SpecialEffectsMain</w:t>
-      </w:r>
-      <w:proofErr w:type="spellEnd"/>
-      <w:r>
-        <w:rPr>
-          <w:rFonts w:ascii="Helvetica" w:hAnsi="Helvetica" w:cs="Helvetica"/>
-          <w:i/>
-        </w:rPr>
-        <w:t xml:space="preserve"> </w:t>
-      </w:r>
-      <w:r>
-        <w:rPr>
-          <w:rFonts w:ascii="Helvetica" w:hAnsi="Helvetica" w:cs="Helvetica"/>
-        </w:rPr>
-        <w:t>is the top level controlling class for the Special Effects Module.</w:t>
-      </w:r>
-    </w:p>
-    <w:p>
-      <w:pPr>
-        <w:tabs>
-          <w:tab w:val="left" w:pos="360"/>
-          <w:tab w:val="left" w:pos="720"/>
-          <w:tab w:val="left" w:pos="1080"/>
-          <w:tab w:val="left" w:pos="7920"/>
-        </w:tabs>
-        <w:rPr>
-          <w:rFonts w:ascii="Helvetica" w:hAnsi="Helvetica" w:cs="Helvetica"/>
-        </w:rPr>
-      </w:pPr>
-    </w:p>
-    <w:p>
-      <w:pPr>
-        <w:tabs>
-          <w:tab w:val="left" w:pos="360"/>
-          <w:tab w:val="left" w:pos="720"/>
-          <w:tab w:val="left" w:pos="1080"/>
-          <w:tab w:val="left" w:pos="7920"/>
-        </w:tabs>
-        <w:rPr>
-          <w:rFonts w:ascii="Helvetica" w:hAnsi="Helvetica" w:cs="Helvetica"/>
-        </w:rPr>
-      </w:pPr>
-      <w:proofErr w:type="spellStart"/>
-      <w:r>
-        <w:rPr>
-          <w:rFonts w:ascii="Helvetica" w:hAnsi="Helvetica" w:cs="Helvetica"/>
-          <w:i/>
-        </w:rPr>
-        <w:t>SFXMachine</w:t>
-      </w:r>
-      <w:proofErr w:type="spellEnd"/>
-      <w:r>
-        <w:rPr>
-          <w:rFonts w:ascii="Helvetica" w:hAnsi="Helvetica" w:cs="Helvetica"/>
-        </w:rPr>
-        <w:t xml:space="preserve"> is an interface implemented by the effects machines and specifying some key methods and attributes used to standardize the machine controls</w:t>
-      </w:r>
-      <w:r>
-        <w:rPr>
-          <w:rFonts w:ascii="Helvetica" w:hAnsi="Helvetica" w:cs="Helvetica"/>
-        </w:rPr>
-        <w:t>.</w:t>
-      </w:r>
-    </w:p>
-    <w:p>
-      <w:pPr>
-        <w:tabs>
-          <w:tab w:val="left" w:pos="360"/>
-          <w:tab w:val="left" w:pos="720"/>
-          <w:tab w:val="left" w:pos="1080"/>
-          <w:tab w:val="left" w:pos="7920"/>
-        </w:tabs>
-        <w:rPr>
-          <w:rFonts w:ascii="Helvetica" w:hAnsi="Helvetica" w:cs="Helvetica"/>
-        </w:rPr>
-      </w:pPr>
-    </w:p>
-    <w:p>
-      <w:pPr>
-        <w:tabs>
-          <w:tab w:val="left" w:pos="360"/>
-          <w:tab w:val="left" w:pos="720"/>
-          <w:tab w:val="left" w:pos="1080"/>
-          <w:tab w:val="left" w:pos="7920"/>
-        </w:tabs>
-        <w:rPr>
-          <w:rFonts w:ascii="Helvetica" w:hAnsi="Helvetica" w:cs="Helvetica"/>
-        </w:rPr>
-      </w:pPr>
-      <w:proofErr w:type="spellStart"/>
-      <w:r>
-        <w:rPr>
-          <w:rFonts w:ascii="Helvetica" w:hAnsi="Helvetica" w:cs="Helvetica"/>
-          <w:i/>
-        </w:rPr>
-        <w:t>AirMachine</w:t>
-      </w:r>
-      <w:proofErr w:type="spellEnd"/>
-      <w:r>
-        <w:rPr>
-          <w:rFonts w:ascii="Helvetica" w:hAnsi="Helvetica" w:cs="Helvetica"/>
-          <w:i/>
-        </w:rPr>
-        <w:t>, Fog Machine,</w:t>
-      </w:r>
-      <w:r>
-        <w:rPr>
-          <w:rFonts w:ascii="Helvetica" w:hAnsi="Helvetica" w:cs="Helvetica"/>
-          <w:i/>
-        </w:rPr>
-        <w:t xml:space="preserve"> </w:t>
-      </w:r>
-      <w:proofErr w:type="spellStart"/>
-      <w:r>
-        <w:rPr>
-          <w:rFonts w:ascii="Helvetica" w:hAnsi="Helvetica" w:cs="Helvetica"/>
-          <w:i/>
-        </w:rPr>
-        <w:t>MistMachine</w:t>
-      </w:r>
-      <w:proofErr w:type="spellEnd"/>
-      <w:r>
-        <w:rPr>
-          <w:rFonts w:ascii="Helvetica" w:hAnsi="Helvetica" w:cs="Helvetica"/>
-          <w:i/>
-        </w:rPr>
-        <w:t xml:space="preserve">, </w:t>
-      </w:r>
-      <w:r>
-        <w:rPr>
-          <w:rFonts w:ascii="Helvetica" w:hAnsi="Helvetica" w:cs="Helvetica"/>
-        </w:rPr>
-        <w:t>and</w:t>
-      </w:r>
-      <w:r>
-        <w:rPr>
-          <w:rFonts w:ascii="Helvetica" w:hAnsi="Helvetica" w:cs="Helvetica"/>
-          <w:i/>
-        </w:rPr>
-        <w:t xml:space="preserve"> </w:t>
-      </w:r>
-      <w:proofErr w:type="spellStart"/>
-      <w:r>
-        <w:rPr>
-          <w:rFonts w:ascii="Helvetica" w:hAnsi="Helvetica" w:cs="Helvetica"/>
-          <w:i/>
-        </w:rPr>
-        <w:t>PyroMachine</w:t>
-      </w:r>
-      <w:proofErr w:type="spellEnd"/>
-      <w:r>
-        <w:rPr>
-          <w:rFonts w:ascii="Helvetica" w:hAnsi="Helvetica" w:cs="Helvetica"/>
-        </w:rPr>
-        <w:t xml:space="preserve"> simulates</w:t>
-      </w:r>
-      <w:r>
-        <w:rPr>
-          <w:rFonts w:ascii="Helvetica" w:hAnsi="Helvetica" w:cs="Helvetica"/>
-        </w:rPr>
-        <w:t xml:space="preserve"> special effects</w:t>
-      </w:r>
-      <w:r>
-        <w:rPr>
-          <w:rFonts w:ascii="Helvetica" w:hAnsi="Helvetica" w:cs="Helvetica"/>
-        </w:rPr>
-        <w:t xml:space="preserve"> </w:t>
-      </w:r>
-      <w:r>
-        <w:rPr>
-          <w:rFonts w:ascii="Helvetica" w:hAnsi="Helvetica" w:cs="Helvetica"/>
-        </w:rPr>
-        <w:t>hardware.</w:t>
-      </w:r>
-    </w:p>
-    <w:p>
-      <w:pPr>
-        <w:tabs>
-          <w:tab w:val="left" w:pos="360"/>
-          <w:tab w:val="left" w:pos="720"/>
-          <w:tab w:val="left" w:pos="1080"/>
-          <w:tab w:val="left" w:pos="7920"/>
-        </w:tabs>
-        <w:rPr>
-          <w:rFonts w:ascii="Helvetica" w:hAnsi="Helvetica" w:cs="Helvetica"/>
-        </w:rPr>
-      </w:pPr>
-    </w:p>
-    <w:p>
-      <w:pPr>
-        <w:tabs>
-          <w:tab w:val="left" w:pos="360"/>
-          <w:tab w:val="left" w:pos="720"/>
-          <w:tab w:val="left" w:pos="1080"/>
-          <w:tab w:val="left" w:pos="7920"/>
-        </w:tabs>
-        <w:rPr>
-          <w:rFonts w:ascii="Helvetica" w:hAnsi="Helvetica" w:cs="Helvetica"/>
-        </w:rPr>
-      </w:pPr>
-      <w:proofErr w:type="spellStart"/>
-      <w:r>
-        <w:rPr>
-          <w:rFonts w:ascii="Helvetica" w:hAnsi="Helvetica" w:cs="Helvetica"/>
-          <w:i/>
-        </w:rPr>
-        <w:lastRenderedPageBreak/>
-        <w:t>AirSFX</w:t>
-      </w:r>
-      <w:proofErr w:type="spellEnd"/>
-      <w:r>
-        <w:rPr>
-          <w:rFonts w:ascii="Helvetica" w:hAnsi="Helvetica" w:cs="Helvetica"/>
-          <w:i/>
-        </w:rPr>
-        <w:t xml:space="preserve">, </w:t>
-      </w:r>
-      <w:proofErr w:type="spellStart"/>
-      <w:r>
-        <w:rPr>
-          <w:rFonts w:ascii="Helvetica" w:hAnsi="Helvetica" w:cs="Helvetica"/>
-          <w:i/>
-        </w:rPr>
-        <w:t>FogSFX</w:t>
-      </w:r>
-      <w:proofErr w:type="spellEnd"/>
-      <w:r>
-        <w:rPr>
-          <w:rFonts w:ascii="Helvetica" w:hAnsi="Helvetica" w:cs="Helvetica"/>
-          <w:i/>
-        </w:rPr>
-        <w:t xml:space="preserve">, </w:t>
-      </w:r>
-      <w:proofErr w:type="spellStart"/>
-      <w:r>
-        <w:rPr>
-          <w:rFonts w:ascii="Helvetica" w:hAnsi="Helvetica" w:cs="Helvetica"/>
-          <w:i/>
-        </w:rPr>
-        <w:t>MistSF</w:t>
-      </w:r>
-      <w:r>
-        <w:rPr>
-          <w:rFonts w:ascii="Helvetica" w:hAnsi="Helvetica" w:cs="Helvetica"/>
-          <w:i/>
-        </w:rPr>
-        <w:t>X</w:t>
-      </w:r>
-      <w:proofErr w:type="spellEnd"/>
-      <w:r>
-        <w:rPr>
-          <w:rFonts w:ascii="Helvetica" w:hAnsi="Helvetica" w:cs="Helvetica"/>
-          <w:i/>
-        </w:rPr>
-        <w:t xml:space="preserve">, </w:t>
-      </w:r>
-      <w:r>
-        <w:rPr>
-          <w:rFonts w:ascii="Helvetica" w:hAnsi="Helvetica" w:cs="Helvetica"/>
-        </w:rPr>
-        <w:t>and</w:t>
-      </w:r>
-      <w:r>
-        <w:rPr>
-          <w:rFonts w:ascii="Helvetica" w:hAnsi="Helvetica" w:cs="Helvetica"/>
-          <w:i/>
-        </w:rPr>
-        <w:t xml:space="preserve"> </w:t>
-      </w:r>
-      <w:proofErr w:type="spellStart"/>
-      <w:r>
-        <w:rPr>
-          <w:rFonts w:ascii="Helvetica" w:hAnsi="Helvetica" w:cs="Helvetica"/>
-          <w:i/>
-        </w:rPr>
-        <w:t>PyroSFX</w:t>
-      </w:r>
-      <w:proofErr w:type="spellEnd"/>
-      <w:r>
-        <w:rPr>
-          <w:rFonts w:ascii="Helvetica" w:hAnsi="Helvetica" w:cs="Helvetica"/>
-        </w:rPr>
-        <w:t xml:space="preserve"> are the controllers for the machinery listed above.</w:t>
-      </w:r>
-    </w:p>
-    <w:p>
-      <w:pPr>
-        <w:tabs>
-          <w:tab w:val="left" w:pos="360"/>
-          <w:tab w:val="left" w:pos="720"/>
-          <w:tab w:val="left" w:pos="1080"/>
-          <w:tab w:val="left" w:pos="7920"/>
-        </w:tabs>
-        <w:rPr>
-          <w:rFonts w:ascii="Helvetica" w:hAnsi="Helvetica" w:cs="Helvetica"/>
-          <w:b/>
-        </w:rPr>
-      </w:pPr>
-    </w:p>
-    <w:p>
-      <w:pPr>
-        <w:tabs>
-          <w:tab w:val="left" w:pos="360"/>
-          <w:tab w:val="left" w:pos="720"/>
-          <w:tab w:val="left" w:pos="1080"/>
-          <w:tab w:val="left" w:pos="7920"/>
-        </w:tabs>
-        <w:rPr>
-          <w:rFonts w:ascii="Helvetica" w:hAnsi="Helvetica" w:cs="Helvetica"/>
-          <w:b/>
-        </w:rPr>
-      </w:pPr>
-    </w:p>
-    <w:p>
-      <w:pPr>
-        <w:tabs>
-          <w:tab w:val="left" w:pos="360"/>
-          <w:tab w:val="left" w:pos="720"/>
-          <w:tab w:val="left" w:pos="1080"/>
-          <w:tab w:val="left" w:pos="7920"/>
-        </w:tabs>
-        <w:rPr>
-          <w:rFonts w:ascii="Helvetica" w:hAnsi="Helvetica" w:cs="Helvetica"/>
-          <w:b/>
-        </w:rPr>
-      </w:pPr>
-      <w:r>
-        <w:rPr>
-          <w:rFonts w:ascii="Helvetica" w:hAnsi="Helvetica" w:cs="Helvetica"/>
-          <w:b/>
-        </w:rPr>
-        <w:t>S</w:t>
-      </w:r>
-      <w:r>
-        <w:rPr>
-          <w:rFonts w:ascii="Helvetica" w:hAnsi="Helvetica" w:cs="Helvetica"/>
-          <w:b/>
-        </w:rPr>
-        <w:t>upertitles:</w:t>
-      </w:r>
-    </w:p>
-    <w:p>
-      <w:pPr>
-        <w:tabs>
-          <w:tab w:val="left" w:pos="360"/>
-          <w:tab w:val="left" w:pos="720"/>
-          <w:tab w:val="left" w:pos="1080"/>
-          <w:tab w:val="left" w:pos="7920"/>
-        </w:tabs>
-        <w:rPr>
-          <w:rFonts w:ascii="Helvetica" w:hAnsi="Helvetica" w:cs="Helvetica"/>
-          <w:i/>
-        </w:rPr>
-      </w:pPr>
-    </w:p>
-    <w:p>
-      <w:pPr>
-        <w:tabs>
-          <w:tab w:val="left" w:pos="360"/>
-          <w:tab w:val="left" w:pos="720"/>
-          <w:tab w:val="left" w:pos="1080"/>
-          <w:tab w:val="left" w:pos="7920"/>
-        </w:tabs>
-        <w:rPr>
-          <w:rFonts w:ascii="Helvetica" w:hAnsi="Helvetica" w:cs="Helvetica"/>
-        </w:rPr>
-      </w:pPr>
-      <w:proofErr w:type="spellStart"/>
-      <w:r>
-        <w:rPr>
-          <w:rFonts w:ascii="Helvetica" w:hAnsi="Helvetica" w:cs="Helvetica"/>
-          <w:i/>
-        </w:rPr>
-        <w:t>S</w:t>
-      </w:r>
-      <w:r>
-        <w:rPr>
-          <w:rFonts w:ascii="Helvetica" w:hAnsi="Helvetica" w:cs="Helvetica"/>
-          <w:i/>
-        </w:rPr>
-        <w:t>upertitlesMain</w:t>
-      </w:r>
-      <w:proofErr w:type="spellEnd"/>
-      <w:r>
-        <w:rPr>
-          <w:rFonts w:ascii="Helvetica" w:hAnsi="Helvetica" w:cs="Helvetica"/>
-          <w:i/>
-        </w:rPr>
-        <w:t xml:space="preserve"> </w:t>
-      </w:r>
-      <w:r>
-        <w:rPr>
-          <w:rFonts w:ascii="Helvetica" w:hAnsi="Helvetica" w:cs="Helvetica"/>
-        </w:rPr>
-        <w:t>is the main controller for the Supertitles module</w:t>
-      </w:r>
-    </w:p>
-    <w:p>
-      <w:pPr>
-        <w:tabs>
-          <w:tab w:val="left" w:pos="360"/>
-          <w:tab w:val="left" w:pos="720"/>
-          <w:tab w:val="left" w:pos="1080"/>
-          <w:tab w:val="left" w:pos="7920"/>
-        </w:tabs>
-        <w:rPr>
-          <w:rFonts w:ascii="Helvetica" w:hAnsi="Helvetica" w:cs="Helvetica"/>
-        </w:rPr>
-      </w:pPr>
-    </w:p>
-    <w:p>
-      <w:pPr>
-        <w:tabs>
-          <w:tab w:val="left" w:pos="360"/>
-          <w:tab w:val="left" w:pos="720"/>
-          <w:tab w:val="left" w:pos="1080"/>
-          <w:tab w:val="left" w:pos="7920"/>
-        </w:tabs>
-        <w:rPr>
-          <w:rFonts w:ascii="Helvetica" w:hAnsi="Helvetica" w:cs="Helvetica"/>
-          <w:bCs/>
-        </w:rPr>
-      </w:pPr>
-      <w:proofErr w:type="spellStart"/>
-      <w:r>
-        <w:rPr>
-          <w:rFonts w:ascii="Helvetica" w:hAnsi="Helvetica" w:cs="Helvetica"/>
-          <w:bCs/>
-          <w:i/>
-        </w:rPr>
-        <w:t>DisplayScreen</w:t>
-      </w:r>
-      <w:proofErr w:type="spellEnd"/>
-      <w:r>
-        <w:rPr>
-          <w:rFonts w:ascii="Helvetica" w:hAnsi="Helvetica" w:cs="Helvetica"/>
-          <w:bCs/>
-        </w:rPr>
-        <w:t xml:space="preserve"> p</w:t>
-      </w:r>
-      <w:r>
-        <w:rPr>
-          <w:rFonts w:ascii="Helvetica" w:hAnsi="Helvetica" w:cs="Helvetica"/>
-          <w:bCs/>
-        </w:rPr>
-        <w:t xml:space="preserve">rovides </w:t>
-      </w:r>
-      <w:r>
-        <w:rPr>
-          <w:rFonts w:ascii="Helvetica" w:hAnsi="Helvetica" w:cs="Helvetica"/>
-          <w:bCs/>
-        </w:rPr>
-        <w:t xml:space="preserve">a </w:t>
-      </w:r>
-      <w:r>
-        <w:rPr>
-          <w:rFonts w:ascii="Helvetica" w:hAnsi="Helvetica" w:cs="Helvetica"/>
-          <w:bCs/>
-        </w:rPr>
-        <w:t>GUI</w:t>
-      </w:r>
-      <w:r>
-        <w:rPr>
-          <w:rFonts w:ascii="Helvetica" w:hAnsi="Helvetica" w:cs="Helvetica"/>
-          <w:bCs/>
-        </w:rPr>
-        <w:t xml:space="preserve"> for patron display screens</w:t>
-      </w:r>
-    </w:p>
-    <w:p>
-      <w:pPr>
-        <w:tabs>
-          <w:tab w:val="left" w:pos="360"/>
-          <w:tab w:val="left" w:pos="720"/>
-          <w:tab w:val="left" w:pos="1080"/>
-          <w:tab w:val="left" w:pos="7920"/>
-        </w:tabs>
-        <w:rPr>
-          <w:rFonts w:ascii="Helvetica" w:hAnsi="Helvetica" w:cs="Helvetica"/>
-          <w:bCs/>
-        </w:rPr>
-      </w:pPr>
-    </w:p>
-    <w:p>
-      <w:pPr>
-        <w:tabs>
-          <w:tab w:val="left" w:pos="360"/>
-          <w:tab w:val="left" w:pos="720"/>
-          <w:tab w:val="left" w:pos="1080"/>
-          <w:tab w:val="left" w:pos="7920"/>
-        </w:tabs>
-        <w:rPr>
-          <w:rFonts w:ascii="Helvetica" w:hAnsi="Helvetica" w:cs="Helvetica"/>
-          <w:bCs/>
-        </w:rPr>
-      </w:pPr>
-      <w:r>
-        <w:rPr>
-          <w:rFonts w:ascii="Helvetica" w:hAnsi="Helvetica" w:cs="Helvetica"/>
-          <w:bCs/>
-          <w:i/>
-        </w:rPr>
-        <w:t>Libretto</w:t>
-      </w:r>
-      <w:r>
-        <w:rPr>
-          <w:rFonts w:ascii="Helvetica" w:hAnsi="Helvetica" w:cs="Helvetica"/>
-          <w:bCs/>
-          <w:i/>
-        </w:rPr>
-        <w:t xml:space="preserve"> </w:t>
-      </w:r>
-      <w:r>
-        <w:rPr>
-          <w:rFonts w:ascii="Helvetica" w:hAnsi="Helvetica" w:cs="Helvetica"/>
-          <w:bCs/>
-        </w:rPr>
-        <w:t>represents the text of an opera.  It contains data storage and functionality to construct and iterate through operas.</w:t>
+        </w:rPr>
+      </w:pPr>
+      <w:r>
+        <w:rPr>
+          <w:rFonts w:ascii="Helvetica" w:hAnsi="Helvetica" w:cs="Helvetica"/>
+        </w:rPr>
+        <w:t xml:space="preserve">These two classes create graphical user interface for the user to interact with. It also displays the correct solution to the Sudoku puzzle after it has been solved. </w:t>
       </w:r>
     </w:p>
     <w:p>
@@ -9256,82 +9235,6 @@
         </w:tabs>
         <w:rPr>
           <w:rFonts w:ascii="Helvetica" w:hAnsi="Helvetica" w:cs="Helvetica"/>
-          <w:bCs/>
-        </w:rPr>
-      </w:pPr>
-      <w:proofErr w:type="spellStart"/>
-      <w:r>
-        <w:rPr>
-          <w:rFonts w:ascii="Helvetica" w:hAnsi="Helvetica" w:cs="Helvetica"/>
-          <w:bCs/>
-          <w:i/>
-        </w:rPr>
-        <w:t>LibrettoLine</w:t>
-      </w:r>
-      <w:proofErr w:type="spellEnd"/>
-      <w:r>
-        <w:rPr>
-          <w:rFonts w:ascii="Helvetica" w:hAnsi="Helvetica" w:cs="Helvetica"/>
-          <w:bCs/>
-        </w:rPr>
-        <w:t xml:space="preserve"> represents one line of a libretto, in several languages.</w:t>
-      </w:r>
-    </w:p>
-    <w:p>
-      <w:pPr>
-        <w:tabs>
-          <w:tab w:val="left" w:pos="360"/>
-          <w:tab w:val="left" w:pos="720"/>
-          <w:tab w:val="left" w:pos="1080"/>
-          <w:tab w:val="left" w:pos="7920"/>
-        </w:tabs>
-        <w:rPr>
-          <w:rFonts w:ascii="Helvetica" w:hAnsi="Helvetica" w:cs="Helvetica"/>
-          <w:bCs/>
-        </w:rPr>
-      </w:pPr>
-    </w:p>
-    <w:p>
-      <w:pPr>
-        <w:tabs>
-          <w:tab w:val="left" w:pos="360"/>
-          <w:tab w:val="left" w:pos="720"/>
-          <w:tab w:val="left" w:pos="1080"/>
-          <w:tab w:val="left" w:pos="7920"/>
-        </w:tabs>
-        <w:rPr>
-          <w:rFonts w:ascii="Helvetica" w:hAnsi="Helvetica" w:cs="Helvetica"/>
-          <w:bCs/>
-        </w:rPr>
-      </w:pPr>
-      <w:proofErr w:type="spellStart"/>
-      <w:r>
-        <w:rPr>
-          <w:rFonts w:ascii="Helvetica" w:hAnsi="Helvetica" w:cs="Helvetica"/>
-          <w:bCs/>
-          <w:i/>
-        </w:rPr>
-        <w:t>PatronDisplay</w:t>
-      </w:r>
-      <w:proofErr w:type="spellEnd"/>
-      <w:r>
-        <w:rPr>
-          <w:rFonts w:ascii="Helvetica" w:hAnsi="Helvetica" w:cs="Helvetica"/>
-          <w:bCs/>
-        </w:rPr>
-        <w:t xml:space="preserve"> is the controller for a single patron screen.</w:t>
-      </w:r>
-    </w:p>
-    <w:p>
-      <w:pPr>
-        <w:tabs>
-          <w:tab w:val="left" w:pos="360"/>
-          <w:tab w:val="left" w:pos="720"/>
-          <w:tab w:val="left" w:pos="1080"/>
-          <w:tab w:val="left" w:pos="7920"/>
-        </w:tabs>
-        <w:rPr>
-          <w:rFonts w:ascii="Helvetica" w:hAnsi="Helvetica" w:cs="Helvetica"/>
           <w:b/>
           <w:bCs/>
           <w:sz w:val="28"/>
@@ -9372,33 +9275,6 @@
           <w:szCs w:val="28"/>
         </w:rPr>
       </w:pPr>
-    </w:p>
-    <w:p>
-      <w:pPr>
-        <w:tabs>
-          <w:tab w:val="left" w:pos="360"/>
-          <w:tab w:val="left" w:pos="720"/>
-          <w:tab w:val="left" w:pos="1080"/>
-          <w:tab w:val="left" w:pos="7920"/>
-        </w:tabs>
-        <w:rPr>
-          <w:rFonts w:ascii="Helvetica" w:hAnsi="Helvetica" w:cs="Helvetica"/>
-          <w:b/>
-          <w:bCs/>
-          <w:sz w:val="28"/>
-          <w:szCs w:val="28"/>
-        </w:rPr>
-      </w:pPr>
-      <w:r>
-        <w:rPr>
-          <w:rFonts w:ascii="Helvetica" w:hAnsi="Helvetica" w:cs="Helvetica"/>
-          <w:b/>
-          <w:bCs/>
-          <w:sz w:val="28"/>
-          <w:szCs w:val="28"/>
-        </w:rPr>
-        <w:br w:type="page"/>
-      </w:r>
     </w:p>
     <w:sectPr>
       <w:footerReference w:type="default" r:id="rId9"/>
@@ -9646,6 +9522,119 @@
     </w:lvl>
   </w:abstractNum>
   <w:abstractNum w:abstractNumId="2" w15:restartNumberingAfterBreak="0">
+    <w:nsid w:val="0D3F5120"/>
+    <w:multiLevelType w:val="hybridMultilevel"/>
+    <w:tmpl w:val="05A864EC"/>
+    <w:lvl w:ilvl="0" w:tplc="04090001">
+      <w:start w:val="1"/>
+      <w:numFmt w:val="bullet"/>
+      <w:lvlText w:val=""/>
+      <w:lvlJc w:val="left"/>
+      <w:pPr>
+        <w:ind w:left="720" w:hanging="360"/>
+      </w:pPr>
+      <w:rPr>
+        <w:rFonts w:ascii="Symbol" w:hAnsi="Symbol" w:hint="default"/>
+      </w:rPr>
+    </w:lvl>
+    <w:lvl w:ilvl="1" w:tplc="04090003" w:tentative="1">
+      <w:start w:val="1"/>
+      <w:numFmt w:val="bullet"/>
+      <w:lvlText w:val="o"/>
+      <w:lvlJc w:val="left"/>
+      <w:pPr>
+        <w:ind w:left="1440" w:hanging="360"/>
+      </w:pPr>
+      <w:rPr>
+        <w:rFonts w:ascii="Courier New" w:hAnsi="Courier New" w:cs="Courier New" w:hint="default"/>
+      </w:rPr>
+    </w:lvl>
+    <w:lvl w:ilvl="2" w:tplc="04090005" w:tentative="1">
+      <w:start w:val="1"/>
+      <w:numFmt w:val="bullet"/>
+      <w:lvlText w:val=""/>
+      <w:lvlJc w:val="left"/>
+      <w:pPr>
+        <w:ind w:left="2160" w:hanging="360"/>
+      </w:pPr>
+      <w:rPr>
+        <w:rFonts w:ascii="Wingdings" w:hAnsi="Wingdings" w:hint="default"/>
+      </w:rPr>
+    </w:lvl>
+    <w:lvl w:ilvl="3" w:tplc="04090001" w:tentative="1">
+      <w:start w:val="1"/>
+      <w:numFmt w:val="bullet"/>
+      <w:lvlText w:val=""/>
+      <w:lvlJc w:val="left"/>
+      <w:pPr>
+        <w:ind w:left="2880" w:hanging="360"/>
+      </w:pPr>
+      <w:rPr>
+        <w:rFonts w:ascii="Symbol" w:hAnsi="Symbol" w:hint="default"/>
+      </w:rPr>
+    </w:lvl>
+    <w:lvl w:ilvl="4" w:tplc="04090003" w:tentative="1">
+      <w:start w:val="1"/>
+      <w:numFmt w:val="bullet"/>
+      <w:lvlText w:val="o"/>
+      <w:lvlJc w:val="left"/>
+      <w:pPr>
+        <w:ind w:left="3600" w:hanging="360"/>
+      </w:pPr>
+      <w:rPr>
+        <w:rFonts w:ascii="Courier New" w:hAnsi="Courier New" w:cs="Courier New" w:hint="default"/>
+      </w:rPr>
+    </w:lvl>
+    <w:lvl w:ilvl="5" w:tplc="04090005" w:tentative="1">
+      <w:start w:val="1"/>
+      <w:numFmt w:val="bullet"/>
+      <w:lvlText w:val=""/>
+      <w:lvlJc w:val="left"/>
+      <w:pPr>
+        <w:ind w:left="4320" w:hanging="360"/>
+      </w:pPr>
+      <w:rPr>
+        <w:rFonts w:ascii="Wingdings" w:hAnsi="Wingdings" w:hint="default"/>
+      </w:rPr>
+    </w:lvl>
+    <w:lvl w:ilvl="6" w:tplc="04090001" w:tentative="1">
+      <w:start w:val="1"/>
+      <w:numFmt w:val="bullet"/>
+      <w:lvlText w:val=""/>
+      <w:lvlJc w:val="left"/>
+      <w:pPr>
+        <w:ind w:left="5040" w:hanging="360"/>
+      </w:pPr>
+      <w:rPr>
+        <w:rFonts w:ascii="Symbol" w:hAnsi="Symbol" w:hint="default"/>
+      </w:rPr>
+    </w:lvl>
+    <w:lvl w:ilvl="7" w:tplc="04090003" w:tentative="1">
+      <w:start w:val="1"/>
+      <w:numFmt w:val="bullet"/>
+      <w:lvlText w:val="o"/>
+      <w:lvlJc w:val="left"/>
+      <w:pPr>
+        <w:ind w:left="5760" w:hanging="360"/>
+      </w:pPr>
+      <w:rPr>
+        <w:rFonts w:ascii="Courier New" w:hAnsi="Courier New" w:cs="Courier New" w:hint="default"/>
+      </w:rPr>
+    </w:lvl>
+    <w:lvl w:ilvl="8" w:tplc="04090005" w:tentative="1">
+      <w:start w:val="1"/>
+      <w:numFmt w:val="bullet"/>
+      <w:lvlText w:val=""/>
+      <w:lvlJc w:val="left"/>
+      <w:pPr>
+        <w:ind w:left="6480" w:hanging="360"/>
+      </w:pPr>
+      <w:rPr>
+        <w:rFonts w:ascii="Wingdings" w:hAnsi="Wingdings" w:hint="default"/>
+      </w:rPr>
+    </w:lvl>
+  </w:abstractNum>
+  <w:abstractNum w:abstractNumId="3" w15:restartNumberingAfterBreak="0">
     <w:nsid w:val="0DE25BCE"/>
     <w:multiLevelType w:val="hybridMultilevel"/>
     <w:tmpl w:val="89A02574"/>
@@ -9785,7 +9774,7 @@
       </w:rPr>
     </w:lvl>
   </w:abstractNum>
-  <w:abstractNum w:abstractNumId="3" w15:restartNumberingAfterBreak="0">
+  <w:abstractNum w:abstractNumId="4" w15:restartNumberingAfterBreak="0">
     <w:nsid w:val="1F5D710A"/>
     <w:multiLevelType w:val="hybridMultilevel"/>
     <w:tmpl w:val="BA0A8498"/>
@@ -9925,7 +9914,7 @@
       </w:rPr>
     </w:lvl>
   </w:abstractNum>
-  <w:abstractNum w:abstractNumId="4" w15:restartNumberingAfterBreak="0">
+  <w:abstractNum w:abstractNumId="5" w15:restartNumberingAfterBreak="0">
     <w:nsid w:val="217827D6"/>
     <w:multiLevelType w:val="hybridMultilevel"/>
     <w:tmpl w:val="D89EB4CE"/>
@@ -10014,7 +10003,120 @@
       </w:pPr>
     </w:lvl>
   </w:abstractNum>
-  <w:abstractNum w:abstractNumId="5" w15:restartNumberingAfterBreak="0">
+  <w:abstractNum w:abstractNumId="6" w15:restartNumberingAfterBreak="0">
+    <w:nsid w:val="284F11A9"/>
+    <w:multiLevelType w:val="hybridMultilevel"/>
+    <w:tmpl w:val="7F3CC3AE"/>
+    <w:lvl w:ilvl="0" w:tplc="04090001">
+      <w:start w:val="1"/>
+      <w:numFmt w:val="bullet"/>
+      <w:lvlText w:val=""/>
+      <w:lvlJc w:val="left"/>
+      <w:pPr>
+        <w:ind w:left="720" w:hanging="360"/>
+      </w:pPr>
+      <w:rPr>
+        <w:rFonts w:ascii="Symbol" w:hAnsi="Symbol" w:hint="default"/>
+      </w:rPr>
+    </w:lvl>
+    <w:lvl w:ilvl="1" w:tplc="04090003" w:tentative="1">
+      <w:start w:val="1"/>
+      <w:numFmt w:val="bullet"/>
+      <w:lvlText w:val="o"/>
+      <w:lvlJc w:val="left"/>
+      <w:pPr>
+        <w:ind w:left="1440" w:hanging="360"/>
+      </w:pPr>
+      <w:rPr>
+        <w:rFonts w:ascii="Courier New" w:hAnsi="Courier New" w:cs="Courier New" w:hint="default"/>
+      </w:rPr>
+    </w:lvl>
+    <w:lvl w:ilvl="2" w:tplc="04090005" w:tentative="1">
+      <w:start w:val="1"/>
+      <w:numFmt w:val="bullet"/>
+      <w:lvlText w:val=""/>
+      <w:lvlJc w:val="left"/>
+      <w:pPr>
+        <w:ind w:left="2160" w:hanging="360"/>
+      </w:pPr>
+      <w:rPr>
+        <w:rFonts w:ascii="Wingdings" w:hAnsi="Wingdings" w:hint="default"/>
+      </w:rPr>
+    </w:lvl>
+    <w:lvl w:ilvl="3" w:tplc="04090001" w:tentative="1">
+      <w:start w:val="1"/>
+      <w:numFmt w:val="bullet"/>
+      <w:lvlText w:val=""/>
+      <w:lvlJc w:val="left"/>
+      <w:pPr>
+        <w:ind w:left="2880" w:hanging="360"/>
+      </w:pPr>
+      <w:rPr>
+        <w:rFonts w:ascii="Symbol" w:hAnsi="Symbol" w:hint="default"/>
+      </w:rPr>
+    </w:lvl>
+    <w:lvl w:ilvl="4" w:tplc="04090003" w:tentative="1">
+      <w:start w:val="1"/>
+      <w:numFmt w:val="bullet"/>
+      <w:lvlText w:val="o"/>
+      <w:lvlJc w:val="left"/>
+      <w:pPr>
+        <w:ind w:left="3600" w:hanging="360"/>
+      </w:pPr>
+      <w:rPr>
+        <w:rFonts w:ascii="Courier New" w:hAnsi="Courier New" w:cs="Courier New" w:hint="default"/>
+      </w:rPr>
+    </w:lvl>
+    <w:lvl w:ilvl="5" w:tplc="04090005" w:tentative="1">
+      <w:start w:val="1"/>
+      <w:numFmt w:val="bullet"/>
+      <w:lvlText w:val=""/>
+      <w:lvlJc w:val="left"/>
+      <w:pPr>
+        <w:ind w:left="4320" w:hanging="360"/>
+      </w:pPr>
+      <w:rPr>
+        <w:rFonts w:ascii="Wingdings" w:hAnsi="Wingdings" w:hint="default"/>
+      </w:rPr>
+    </w:lvl>
+    <w:lvl w:ilvl="6" w:tplc="04090001" w:tentative="1">
+      <w:start w:val="1"/>
+      <w:numFmt w:val="bullet"/>
+      <w:lvlText w:val=""/>
+      <w:lvlJc w:val="left"/>
+      <w:pPr>
+        <w:ind w:left="5040" w:hanging="360"/>
+      </w:pPr>
+      <w:rPr>
+        <w:rFonts w:ascii="Symbol" w:hAnsi="Symbol" w:hint="default"/>
+      </w:rPr>
+    </w:lvl>
+    <w:lvl w:ilvl="7" w:tplc="04090003" w:tentative="1">
+      <w:start w:val="1"/>
+      <w:numFmt w:val="bullet"/>
+      <w:lvlText w:val="o"/>
+      <w:lvlJc w:val="left"/>
+      <w:pPr>
+        <w:ind w:left="5760" w:hanging="360"/>
+      </w:pPr>
+      <w:rPr>
+        <w:rFonts w:ascii="Courier New" w:hAnsi="Courier New" w:cs="Courier New" w:hint="default"/>
+      </w:rPr>
+    </w:lvl>
+    <w:lvl w:ilvl="8" w:tplc="04090005" w:tentative="1">
+      <w:start w:val="1"/>
+      <w:numFmt w:val="bullet"/>
+      <w:lvlText w:val=""/>
+      <w:lvlJc w:val="left"/>
+      <w:pPr>
+        <w:ind w:left="6480" w:hanging="360"/>
+      </w:pPr>
+      <w:rPr>
+        <w:rFonts w:ascii="Wingdings" w:hAnsi="Wingdings" w:hint="default"/>
+      </w:rPr>
+    </w:lvl>
+  </w:abstractNum>
+  <w:abstractNum w:abstractNumId="7" w15:restartNumberingAfterBreak="0">
     <w:nsid w:val="30FB4CF4"/>
     <w:multiLevelType w:val="hybridMultilevel"/>
     <w:tmpl w:val="E15ABF6A"/>
@@ -10154,7 +10256,7 @@
       </w:rPr>
     </w:lvl>
   </w:abstractNum>
-  <w:abstractNum w:abstractNumId="6" w15:restartNumberingAfterBreak="0">
+  <w:abstractNum w:abstractNumId="8" w15:restartNumberingAfterBreak="0">
     <w:nsid w:val="330B736B"/>
     <w:multiLevelType w:val="hybridMultilevel"/>
     <w:tmpl w:val="E1343408"/>
@@ -10267,7 +10369,120 @@
       </w:rPr>
     </w:lvl>
   </w:abstractNum>
-  <w:abstractNum w:abstractNumId="7" w15:restartNumberingAfterBreak="0">
+  <w:abstractNum w:abstractNumId="9" w15:restartNumberingAfterBreak="0">
+    <w:nsid w:val="33655DAD"/>
+    <w:multiLevelType w:val="hybridMultilevel"/>
+    <w:tmpl w:val="FE14D258"/>
+    <w:lvl w:ilvl="0" w:tplc="04090001">
+      <w:start w:val="1"/>
+      <w:numFmt w:val="bullet"/>
+      <w:lvlText w:val=""/>
+      <w:lvlJc w:val="left"/>
+      <w:pPr>
+        <w:ind w:left="720" w:hanging="360"/>
+      </w:pPr>
+      <w:rPr>
+        <w:rFonts w:ascii="Symbol" w:hAnsi="Symbol" w:hint="default"/>
+      </w:rPr>
+    </w:lvl>
+    <w:lvl w:ilvl="1" w:tplc="04090003" w:tentative="1">
+      <w:start w:val="1"/>
+      <w:numFmt w:val="bullet"/>
+      <w:lvlText w:val="o"/>
+      <w:lvlJc w:val="left"/>
+      <w:pPr>
+        <w:ind w:left="1440" w:hanging="360"/>
+      </w:pPr>
+      <w:rPr>
+        <w:rFonts w:ascii="Courier New" w:hAnsi="Courier New" w:cs="Courier New" w:hint="default"/>
+      </w:rPr>
+    </w:lvl>
+    <w:lvl w:ilvl="2" w:tplc="04090005" w:tentative="1">
+      <w:start w:val="1"/>
+      <w:numFmt w:val="bullet"/>
+      <w:lvlText w:val=""/>
+      <w:lvlJc w:val="left"/>
+      <w:pPr>
+        <w:ind w:left="2160" w:hanging="360"/>
+      </w:pPr>
+      <w:rPr>
+        <w:rFonts w:ascii="Wingdings" w:hAnsi="Wingdings" w:hint="default"/>
+      </w:rPr>
+    </w:lvl>
+    <w:lvl w:ilvl="3" w:tplc="04090001" w:tentative="1">
+      <w:start w:val="1"/>
+      <w:numFmt w:val="bullet"/>
+      <w:lvlText w:val=""/>
+      <w:lvlJc w:val="left"/>
+      <w:pPr>
+        <w:ind w:left="2880" w:hanging="360"/>
+      </w:pPr>
+      <w:rPr>
+        <w:rFonts w:ascii="Symbol" w:hAnsi="Symbol" w:hint="default"/>
+      </w:rPr>
+    </w:lvl>
+    <w:lvl w:ilvl="4" w:tplc="04090003" w:tentative="1">
+      <w:start w:val="1"/>
+      <w:numFmt w:val="bullet"/>
+      <w:lvlText w:val="o"/>
+      <w:lvlJc w:val="left"/>
+      <w:pPr>
+        <w:ind w:left="3600" w:hanging="360"/>
+      </w:pPr>
+      <w:rPr>
+        <w:rFonts w:ascii="Courier New" w:hAnsi="Courier New" w:cs="Courier New" w:hint="default"/>
+      </w:rPr>
+    </w:lvl>
+    <w:lvl w:ilvl="5" w:tplc="04090005" w:tentative="1">
+      <w:start w:val="1"/>
+      <w:numFmt w:val="bullet"/>
+      <w:lvlText w:val=""/>
+      <w:lvlJc w:val="left"/>
+      <w:pPr>
+        <w:ind w:left="4320" w:hanging="360"/>
+      </w:pPr>
+      <w:rPr>
+        <w:rFonts w:ascii="Wingdings" w:hAnsi="Wingdings" w:hint="default"/>
+      </w:rPr>
+    </w:lvl>
+    <w:lvl w:ilvl="6" w:tplc="04090001" w:tentative="1">
+      <w:start w:val="1"/>
+      <w:numFmt w:val="bullet"/>
+      <w:lvlText w:val=""/>
+      <w:lvlJc w:val="left"/>
+      <w:pPr>
+        <w:ind w:left="5040" w:hanging="360"/>
+      </w:pPr>
+      <w:rPr>
+        <w:rFonts w:ascii="Symbol" w:hAnsi="Symbol" w:hint="default"/>
+      </w:rPr>
+    </w:lvl>
+    <w:lvl w:ilvl="7" w:tplc="04090003" w:tentative="1">
+      <w:start w:val="1"/>
+      <w:numFmt w:val="bullet"/>
+      <w:lvlText w:val="o"/>
+      <w:lvlJc w:val="left"/>
+      <w:pPr>
+        <w:ind w:left="5760" w:hanging="360"/>
+      </w:pPr>
+      <w:rPr>
+        <w:rFonts w:ascii="Courier New" w:hAnsi="Courier New" w:cs="Courier New" w:hint="default"/>
+      </w:rPr>
+    </w:lvl>
+    <w:lvl w:ilvl="8" w:tplc="04090005" w:tentative="1">
+      <w:start w:val="1"/>
+      <w:numFmt w:val="bullet"/>
+      <w:lvlText w:val=""/>
+      <w:lvlJc w:val="left"/>
+      <w:pPr>
+        <w:ind w:left="6480" w:hanging="360"/>
+      </w:pPr>
+      <w:rPr>
+        <w:rFonts w:ascii="Wingdings" w:hAnsi="Wingdings" w:hint="default"/>
+      </w:rPr>
+    </w:lvl>
+  </w:abstractNum>
+  <w:abstractNum w:abstractNumId="10" w15:restartNumberingAfterBreak="0">
     <w:nsid w:val="34BC5C30"/>
     <w:multiLevelType w:val="hybridMultilevel"/>
     <w:tmpl w:val="B5D43E1C"/>
@@ -10407,7 +10622,120 @@
       </w:rPr>
     </w:lvl>
   </w:abstractNum>
-  <w:abstractNum w:abstractNumId="8" w15:restartNumberingAfterBreak="0">
+  <w:abstractNum w:abstractNumId="11" w15:restartNumberingAfterBreak="0">
+    <w:nsid w:val="352C1F6C"/>
+    <w:multiLevelType w:val="hybridMultilevel"/>
+    <w:tmpl w:val="3E048A24"/>
+    <w:lvl w:ilvl="0" w:tplc="04090001">
+      <w:start w:val="1"/>
+      <w:numFmt w:val="bullet"/>
+      <w:lvlText w:val=""/>
+      <w:lvlJc w:val="left"/>
+      <w:pPr>
+        <w:ind w:left="1446" w:hanging="360"/>
+      </w:pPr>
+      <w:rPr>
+        <w:rFonts w:ascii="Symbol" w:hAnsi="Symbol" w:hint="default"/>
+      </w:rPr>
+    </w:lvl>
+    <w:lvl w:ilvl="1" w:tplc="04090003" w:tentative="1">
+      <w:start w:val="1"/>
+      <w:numFmt w:val="bullet"/>
+      <w:lvlText w:val="o"/>
+      <w:lvlJc w:val="left"/>
+      <w:pPr>
+        <w:ind w:left="2166" w:hanging="360"/>
+      </w:pPr>
+      <w:rPr>
+        <w:rFonts w:ascii="Courier New" w:hAnsi="Courier New" w:cs="Courier New" w:hint="default"/>
+      </w:rPr>
+    </w:lvl>
+    <w:lvl w:ilvl="2" w:tplc="04090005" w:tentative="1">
+      <w:start w:val="1"/>
+      <w:numFmt w:val="bullet"/>
+      <w:lvlText w:val=""/>
+      <w:lvlJc w:val="left"/>
+      <w:pPr>
+        <w:ind w:left="2886" w:hanging="360"/>
+      </w:pPr>
+      <w:rPr>
+        <w:rFonts w:ascii="Wingdings" w:hAnsi="Wingdings" w:hint="default"/>
+      </w:rPr>
+    </w:lvl>
+    <w:lvl w:ilvl="3" w:tplc="04090001" w:tentative="1">
+      <w:start w:val="1"/>
+      <w:numFmt w:val="bullet"/>
+      <w:lvlText w:val=""/>
+      <w:lvlJc w:val="left"/>
+      <w:pPr>
+        <w:ind w:left="3606" w:hanging="360"/>
+      </w:pPr>
+      <w:rPr>
+        <w:rFonts w:ascii="Symbol" w:hAnsi="Symbol" w:hint="default"/>
+      </w:rPr>
+    </w:lvl>
+    <w:lvl w:ilvl="4" w:tplc="04090003" w:tentative="1">
+      <w:start w:val="1"/>
+      <w:numFmt w:val="bullet"/>
+      <w:lvlText w:val="o"/>
+      <w:lvlJc w:val="left"/>
+      <w:pPr>
+        <w:ind w:left="4326" w:hanging="360"/>
+      </w:pPr>
+      <w:rPr>
+        <w:rFonts w:ascii="Courier New" w:hAnsi="Courier New" w:cs="Courier New" w:hint="default"/>
+      </w:rPr>
+    </w:lvl>
+    <w:lvl w:ilvl="5" w:tplc="04090005" w:tentative="1">
+      <w:start w:val="1"/>
+      <w:numFmt w:val="bullet"/>
+      <w:lvlText w:val=""/>
+      <w:lvlJc w:val="left"/>
+      <w:pPr>
+        <w:ind w:left="5046" w:hanging="360"/>
+      </w:pPr>
+      <w:rPr>
+        <w:rFonts w:ascii="Wingdings" w:hAnsi="Wingdings" w:hint="default"/>
+      </w:rPr>
+    </w:lvl>
+    <w:lvl w:ilvl="6" w:tplc="04090001" w:tentative="1">
+      <w:start w:val="1"/>
+      <w:numFmt w:val="bullet"/>
+      <w:lvlText w:val=""/>
+      <w:lvlJc w:val="left"/>
+      <w:pPr>
+        <w:ind w:left="5766" w:hanging="360"/>
+      </w:pPr>
+      <w:rPr>
+        <w:rFonts w:ascii="Symbol" w:hAnsi="Symbol" w:hint="default"/>
+      </w:rPr>
+    </w:lvl>
+    <w:lvl w:ilvl="7" w:tplc="04090003" w:tentative="1">
+      <w:start w:val="1"/>
+      <w:numFmt w:val="bullet"/>
+      <w:lvlText w:val="o"/>
+      <w:lvlJc w:val="left"/>
+      <w:pPr>
+        <w:ind w:left="6486" w:hanging="360"/>
+      </w:pPr>
+      <w:rPr>
+        <w:rFonts w:ascii="Courier New" w:hAnsi="Courier New" w:cs="Courier New" w:hint="default"/>
+      </w:rPr>
+    </w:lvl>
+    <w:lvl w:ilvl="8" w:tplc="04090005" w:tentative="1">
+      <w:start w:val="1"/>
+      <w:numFmt w:val="bullet"/>
+      <w:lvlText w:val=""/>
+      <w:lvlJc w:val="left"/>
+      <w:pPr>
+        <w:ind w:left="7206" w:hanging="360"/>
+      </w:pPr>
+      <w:rPr>
+        <w:rFonts w:ascii="Wingdings" w:hAnsi="Wingdings" w:hint="default"/>
+      </w:rPr>
+    </w:lvl>
+  </w:abstractNum>
+  <w:abstractNum w:abstractNumId="12" w15:restartNumberingAfterBreak="0">
     <w:nsid w:val="38AD793F"/>
     <w:multiLevelType w:val="hybridMultilevel"/>
     <w:tmpl w:val="73DC3D24"/>
@@ -10547,7 +10875,7 @@
       </w:rPr>
     </w:lvl>
   </w:abstractNum>
-  <w:abstractNum w:abstractNumId="9" w15:restartNumberingAfterBreak="0">
+  <w:abstractNum w:abstractNumId="13" w15:restartNumberingAfterBreak="0">
     <w:nsid w:val="48813518"/>
     <w:multiLevelType w:val="multilevel"/>
     <w:tmpl w:val="51CEB294"/>
@@ -10691,7 +11019,7 @@
       </w:rPr>
     </w:lvl>
   </w:abstractNum>
-  <w:abstractNum w:abstractNumId="10" w15:restartNumberingAfterBreak="0">
+  <w:abstractNum w:abstractNumId="14" w15:restartNumberingAfterBreak="0">
     <w:nsid w:val="4ACC3B6D"/>
     <w:multiLevelType w:val="hybridMultilevel"/>
     <w:tmpl w:val="02283222"/>
@@ -10804,7 +11132,7 @@
       </w:rPr>
     </w:lvl>
   </w:abstractNum>
-  <w:abstractNum w:abstractNumId="11" w15:restartNumberingAfterBreak="0">
+  <w:abstractNum w:abstractNumId="15" w15:restartNumberingAfterBreak="0">
     <w:nsid w:val="4C0E06E2"/>
     <w:multiLevelType w:val="hybridMultilevel"/>
     <w:tmpl w:val="6164CF88"/>
@@ -10917,7 +11245,7 @@
       </w:rPr>
     </w:lvl>
   </w:abstractNum>
-  <w:abstractNum w:abstractNumId="12" w15:restartNumberingAfterBreak="0">
+  <w:abstractNum w:abstractNumId="16" w15:restartNumberingAfterBreak="0">
     <w:nsid w:val="55987073"/>
     <w:multiLevelType w:val="hybridMultilevel"/>
     <w:tmpl w:val="D36A24CC"/>
@@ -11008,7 +11336,7 @@
       </w:pPr>
     </w:lvl>
   </w:abstractNum>
-  <w:abstractNum w:abstractNumId="13" w15:restartNumberingAfterBreak="0">
+  <w:abstractNum w:abstractNumId="17" w15:restartNumberingAfterBreak="0">
     <w:nsid w:val="56857CED"/>
     <w:multiLevelType w:val="hybridMultilevel"/>
     <w:tmpl w:val="DA9656D4"/>
@@ -11148,7 +11476,7 @@
       </w:rPr>
     </w:lvl>
   </w:abstractNum>
-  <w:abstractNum w:abstractNumId="14" w15:restartNumberingAfterBreak="0">
+  <w:abstractNum w:abstractNumId="18" w15:restartNumberingAfterBreak="0">
     <w:nsid w:val="58AB69CA"/>
     <w:multiLevelType w:val="hybridMultilevel"/>
     <w:tmpl w:val="40C2D394"/>
@@ -11288,7 +11616,7 @@
       </w:rPr>
     </w:lvl>
   </w:abstractNum>
-  <w:abstractNum w:abstractNumId="15" w15:restartNumberingAfterBreak="0">
+  <w:abstractNum w:abstractNumId="19" w15:restartNumberingAfterBreak="0">
     <w:nsid w:val="752561E1"/>
     <w:multiLevelType w:val="hybridMultilevel"/>
     <w:tmpl w:val="A5D8F042"/>
@@ -11428,7 +11756,7 @@
       </w:rPr>
     </w:lvl>
   </w:abstractNum>
-  <w:abstractNum w:abstractNumId="16" w15:restartNumberingAfterBreak="0">
+  <w:abstractNum w:abstractNumId="20" w15:restartNumberingAfterBreak="0">
     <w:nsid w:val="77CC2203"/>
     <w:multiLevelType w:val="hybridMultilevel"/>
     <w:tmpl w:val="2D043E86"/>
@@ -11568,7 +11896,7 @@
       </w:rPr>
     </w:lvl>
   </w:abstractNum>
-  <w:abstractNum w:abstractNumId="17" w15:restartNumberingAfterBreak="0">
+  <w:abstractNum w:abstractNumId="21" w15:restartNumberingAfterBreak="0">
     <w:nsid w:val="7B0677C6"/>
     <w:multiLevelType w:val="hybridMultilevel"/>
     <w:tmpl w:val="76449656"/>
@@ -11708,7 +12036,7 @@
       </w:rPr>
     </w:lvl>
   </w:abstractNum>
-  <w:abstractNum w:abstractNumId="18" w15:restartNumberingAfterBreak="0">
+  <w:abstractNum w:abstractNumId="22" w15:restartNumberingAfterBreak="0">
     <w:nsid w:val="7EE44EB3"/>
     <w:multiLevelType w:val="hybridMultilevel"/>
     <w:tmpl w:val="BBA431D0"/>
@@ -11848,7 +12176,7 @@
       </w:rPr>
     </w:lvl>
   </w:abstractNum>
-  <w:abstractNum w:abstractNumId="19" w15:restartNumberingAfterBreak="0">
+  <w:abstractNum w:abstractNumId="23" w15:restartNumberingAfterBreak="0">
     <w:nsid w:val="7F286CB1"/>
     <w:multiLevelType w:val="hybridMultilevel"/>
     <w:tmpl w:val="5EB016AE"/>
@@ -11939,26 +12267,139 @@
       </w:pPr>
     </w:lvl>
   </w:abstractNum>
+  <w:abstractNum w:abstractNumId="24" w15:restartNumberingAfterBreak="0">
+    <w:nsid w:val="7F3869D9"/>
+    <w:multiLevelType w:val="hybridMultilevel"/>
+    <w:tmpl w:val="F496B89C"/>
+    <w:lvl w:ilvl="0" w:tplc="04090001">
+      <w:start w:val="1"/>
+      <w:numFmt w:val="bullet"/>
+      <w:lvlText w:val=""/>
+      <w:lvlJc w:val="left"/>
+      <w:pPr>
+        <w:ind w:left="720" w:hanging="360"/>
+      </w:pPr>
+      <w:rPr>
+        <w:rFonts w:ascii="Symbol" w:hAnsi="Symbol" w:hint="default"/>
+      </w:rPr>
+    </w:lvl>
+    <w:lvl w:ilvl="1" w:tplc="04090003" w:tentative="1">
+      <w:start w:val="1"/>
+      <w:numFmt w:val="bullet"/>
+      <w:lvlText w:val="o"/>
+      <w:lvlJc w:val="left"/>
+      <w:pPr>
+        <w:ind w:left="1440" w:hanging="360"/>
+      </w:pPr>
+      <w:rPr>
+        <w:rFonts w:ascii="Courier New" w:hAnsi="Courier New" w:cs="Courier New" w:hint="default"/>
+      </w:rPr>
+    </w:lvl>
+    <w:lvl w:ilvl="2" w:tplc="04090005" w:tentative="1">
+      <w:start w:val="1"/>
+      <w:numFmt w:val="bullet"/>
+      <w:lvlText w:val=""/>
+      <w:lvlJc w:val="left"/>
+      <w:pPr>
+        <w:ind w:left="2160" w:hanging="360"/>
+      </w:pPr>
+      <w:rPr>
+        <w:rFonts w:ascii="Wingdings" w:hAnsi="Wingdings" w:hint="default"/>
+      </w:rPr>
+    </w:lvl>
+    <w:lvl w:ilvl="3" w:tplc="04090001" w:tentative="1">
+      <w:start w:val="1"/>
+      <w:numFmt w:val="bullet"/>
+      <w:lvlText w:val=""/>
+      <w:lvlJc w:val="left"/>
+      <w:pPr>
+        <w:ind w:left="2880" w:hanging="360"/>
+      </w:pPr>
+      <w:rPr>
+        <w:rFonts w:ascii="Symbol" w:hAnsi="Symbol" w:hint="default"/>
+      </w:rPr>
+    </w:lvl>
+    <w:lvl w:ilvl="4" w:tplc="04090003" w:tentative="1">
+      <w:start w:val="1"/>
+      <w:numFmt w:val="bullet"/>
+      <w:lvlText w:val="o"/>
+      <w:lvlJc w:val="left"/>
+      <w:pPr>
+        <w:ind w:left="3600" w:hanging="360"/>
+      </w:pPr>
+      <w:rPr>
+        <w:rFonts w:ascii="Courier New" w:hAnsi="Courier New" w:cs="Courier New" w:hint="default"/>
+      </w:rPr>
+    </w:lvl>
+    <w:lvl w:ilvl="5" w:tplc="04090005" w:tentative="1">
+      <w:start w:val="1"/>
+      <w:numFmt w:val="bullet"/>
+      <w:lvlText w:val=""/>
+      <w:lvlJc w:val="left"/>
+      <w:pPr>
+        <w:ind w:left="4320" w:hanging="360"/>
+      </w:pPr>
+      <w:rPr>
+        <w:rFonts w:ascii="Wingdings" w:hAnsi="Wingdings" w:hint="default"/>
+      </w:rPr>
+    </w:lvl>
+    <w:lvl w:ilvl="6" w:tplc="04090001" w:tentative="1">
+      <w:start w:val="1"/>
+      <w:numFmt w:val="bullet"/>
+      <w:lvlText w:val=""/>
+      <w:lvlJc w:val="left"/>
+      <w:pPr>
+        <w:ind w:left="5040" w:hanging="360"/>
+      </w:pPr>
+      <w:rPr>
+        <w:rFonts w:ascii="Symbol" w:hAnsi="Symbol" w:hint="default"/>
+      </w:rPr>
+    </w:lvl>
+    <w:lvl w:ilvl="7" w:tplc="04090003" w:tentative="1">
+      <w:start w:val="1"/>
+      <w:numFmt w:val="bullet"/>
+      <w:lvlText w:val="o"/>
+      <w:lvlJc w:val="left"/>
+      <w:pPr>
+        <w:ind w:left="5760" w:hanging="360"/>
+      </w:pPr>
+      <w:rPr>
+        <w:rFonts w:ascii="Courier New" w:hAnsi="Courier New" w:cs="Courier New" w:hint="default"/>
+      </w:rPr>
+    </w:lvl>
+    <w:lvl w:ilvl="8" w:tplc="04090005" w:tentative="1">
+      <w:start w:val="1"/>
+      <w:numFmt w:val="bullet"/>
+      <w:lvlText w:val=""/>
+      <w:lvlJc w:val="left"/>
+      <w:pPr>
+        <w:ind w:left="6480" w:hanging="360"/>
+      </w:pPr>
+      <w:rPr>
+        <w:rFonts w:ascii="Wingdings" w:hAnsi="Wingdings" w:hint="default"/>
+      </w:rPr>
+    </w:lvl>
+  </w:abstractNum>
   <w:num w:numId="1">
-    <w:abstractNumId w:val="14"/>
+    <w:abstractNumId w:val="18"/>
   </w:num>
   <w:num w:numId="2">
+    <w:abstractNumId w:val="17"/>
+  </w:num>
+  <w:num w:numId="3">
+    <w:abstractNumId w:val="7"/>
+  </w:num>
+  <w:num w:numId="4">
     <w:abstractNumId w:val="13"/>
   </w:num>
-  <w:num w:numId="3">
-    <w:abstractNumId w:val="5"/>
-  </w:num>
-  <w:num w:numId="4">
-    <w:abstractNumId w:val="9"/>
-  </w:num>
   <w:num w:numId="5">
-    <w:abstractNumId w:val="12"/>
+    <w:abstractNumId w:val="16"/>
   </w:num>
   <w:num w:numId="6">
-    <w:abstractNumId w:val="19"/>
+    <w:abstractNumId w:val="23"/>
   </w:num>
   <w:num w:numId="7">
-    <w:abstractNumId w:val="10"/>
+    <w:abstractNumId w:val="14"/>
   </w:num>
   <w:num w:numId="8">
     <w:abstractNumId w:val="0"/>
@@ -11976,40 +12417,55 @@
     </w:lvlOverride>
   </w:num>
   <w:num w:numId="9">
-    <w:abstractNumId w:val="6"/>
+    <w:abstractNumId w:val="8"/>
   </w:num>
   <w:num w:numId="10">
-    <w:abstractNumId w:val="11"/>
+    <w:abstractNumId w:val="15"/>
   </w:num>
   <w:num w:numId="11">
+    <w:abstractNumId w:val="4"/>
+  </w:num>
+  <w:num w:numId="12">
+    <w:abstractNumId w:val="22"/>
+  </w:num>
+  <w:num w:numId="13">
+    <w:abstractNumId w:val="10"/>
+  </w:num>
+  <w:num w:numId="14">
+    <w:abstractNumId w:val="19"/>
+  </w:num>
+  <w:num w:numId="15">
+    <w:abstractNumId w:val="12"/>
+  </w:num>
+  <w:num w:numId="16">
     <w:abstractNumId w:val="3"/>
   </w:num>
-  <w:num w:numId="12">
-    <w:abstractNumId w:val="18"/>
-  </w:num>
-  <w:num w:numId="13">
-    <w:abstractNumId w:val="7"/>
-  </w:num>
-  <w:num w:numId="14">
-    <w:abstractNumId w:val="15"/>
-  </w:num>
-  <w:num w:numId="15">
-    <w:abstractNumId w:val="8"/>
-  </w:num>
-  <w:num w:numId="16">
-    <w:abstractNumId w:val="2"/>
-  </w:num>
   <w:num w:numId="17">
-    <w:abstractNumId w:val="17"/>
+    <w:abstractNumId w:val="21"/>
   </w:num>
   <w:num w:numId="18">
-    <w:abstractNumId w:val="16"/>
+    <w:abstractNumId w:val="20"/>
   </w:num>
   <w:num w:numId="19">
     <w:abstractNumId w:val="1"/>
   </w:num>
   <w:num w:numId="20">
-    <w:abstractNumId w:val="4"/>
+    <w:abstractNumId w:val="5"/>
+  </w:num>
+  <w:num w:numId="21">
+    <w:abstractNumId w:val="11"/>
+  </w:num>
+  <w:num w:numId="22">
+    <w:abstractNumId w:val="24"/>
+  </w:num>
+  <w:num w:numId="23">
+    <w:abstractNumId w:val="9"/>
+  </w:num>
+  <w:num w:numId="24">
+    <w:abstractNumId w:val="2"/>
+  </w:num>
+  <w:num w:numId="25">
+    <w:abstractNumId w:val="6"/>
   </w:num>
 </w:numbering>
 </file>

</xml_diff>